<commit_message>
backup problem sets for Feb 14
</commit_message>
<xml_diff>
--- a/IB2/14-Review/6-2-P1_Calculus-differentiation.docx
+++ b/IB2/14-Review/6-2-P1_Calculus-differentiation.docx
@@ -45,7 +45,7 @@
           <w:noProof/>
         </w:rPr>
         <w:drawing>
-          <wp:inline distT="0" distB="0" distL="0" distR="0">
+          <wp:inline distT="0" distB="0" distL="0" distR="0" wp14:anchorId="0DD5FE49" wp14:editId="6588F4B5">
             <wp:extent cx="812800" cy="228600"/>
             <wp:effectExtent l="0" t="0" r="0" b="0"/>
             <wp:docPr id="6" name="media/image6.png"/>
@@ -88,7 +88,7 @@
           <w:noProof/>
         </w:rPr>
         <w:drawing>
-          <wp:inline distT="0" distB="0" distL="0" distR="0">
+          <wp:inline distT="0" distB="0" distL="0" distR="0" wp14:anchorId="5220BAD0" wp14:editId="4CABAF74">
             <wp:extent cx="342900" cy="190500"/>
             <wp:effectExtent l="0" t="0" r="0" b="0"/>
             <wp:docPr id="7" name="media/image7.png"/>
@@ -163,7 +163,7 @@
           <w:noProof/>
         </w:rPr>
         <w:drawing>
-          <wp:inline distT="0" distB="0" distL="0" distR="0">
+          <wp:inline distT="0" distB="0" distL="0" distR="0" wp14:anchorId="7176D293" wp14:editId="76793EA5">
             <wp:extent cx="736600" cy="266700"/>
             <wp:effectExtent l="0" t="0" r="0" b="0"/>
             <wp:docPr id="8" name="media/image8.png"/>
@@ -206,7 +206,7 @@
           <w:noProof/>
         </w:rPr>
         <w:drawing>
-          <wp:inline distT="0" distB="0" distL="0" distR="0">
+          <wp:inline distT="0" distB="0" distL="0" distR="0" wp14:anchorId="246539DA" wp14:editId="5A69280D">
             <wp:extent cx="381000" cy="152400"/>
             <wp:effectExtent l="0" t="0" r="0" b="0"/>
             <wp:docPr id="9" name="media/image9.png"/>
@@ -254,7 +254,7 @@
           <w:noProof/>
         </w:rPr>
         <w:drawing>
-          <wp:inline distT="0" distB="0" distL="0" distR="0">
+          <wp:inline distT="0" distB="0" distL="0" distR="0" wp14:anchorId="0F325BFC" wp14:editId="19FF7D2F">
             <wp:extent cx="1003300" cy="266700"/>
             <wp:effectExtent l="0" t="0" r="0" b="0"/>
             <wp:docPr id="10" name="media/image10.png"/>
@@ -379,7 +379,7 @@
           <w:noProof/>
         </w:rPr>
         <w:drawing>
-          <wp:inline distT="0" distB="0" distL="0" distR="0">
+          <wp:inline distT="0" distB="0" distL="0" distR="0" wp14:anchorId="7972351C" wp14:editId="2D6C667D">
             <wp:extent cx="990599" cy="228600"/>
             <wp:effectExtent l="0" t="0" r="0" b="0"/>
             <wp:docPr id="11" name="media/image11.png"/>
@@ -422,7 +422,7 @@
           <w:noProof/>
         </w:rPr>
         <w:drawing>
-          <wp:inline distT="0" distB="0" distL="0" distR="0">
+          <wp:inline distT="0" distB="0" distL="0" distR="0" wp14:anchorId="32A491DE" wp14:editId="6E7CBDEC">
             <wp:extent cx="381000" cy="177800"/>
             <wp:effectExtent l="0" t="0" r="0" b="0"/>
             <wp:docPr id="12" name="media/image12.png"/>
@@ -479,7 +479,7 @@
           <w:noProof/>
         </w:rPr>
         <w:drawing>
-          <wp:inline distT="0" distB="0" distL="0" distR="0">
+          <wp:inline distT="0" distB="0" distL="0" distR="0" wp14:anchorId="428F037D" wp14:editId="0385BCE3">
             <wp:extent cx="355600" cy="190500"/>
             <wp:effectExtent l="0" t="0" r="0" b="0"/>
             <wp:docPr id="13" name="media/image13.png"/>
@@ -554,7 +554,7 @@
           <w:noProof/>
         </w:rPr>
         <w:drawing>
-          <wp:inline distT="0" distB="0" distL="0" distR="0">
+          <wp:inline distT="0" distB="0" distL="0" distR="0" wp14:anchorId="3CAC0836" wp14:editId="2EC3DEDA">
             <wp:extent cx="304800" cy="190500"/>
             <wp:effectExtent l="0" t="0" r="0" b="0"/>
             <wp:docPr id="14" name="media/image14.png"/>
@@ -597,7 +597,7 @@
           <w:noProof/>
         </w:rPr>
         <w:drawing>
-          <wp:inline distT="0" distB="0" distL="0" distR="0">
+          <wp:inline distT="0" distB="0" distL="0" distR="0" wp14:anchorId="2B4925DE" wp14:editId="303E72DE">
             <wp:extent cx="495299" cy="152400"/>
             <wp:effectExtent l="0" t="0" r="0" b="0"/>
             <wp:docPr id="15" name="media/image15.png"/>
@@ -640,7 +640,7 @@
           <w:noProof/>
         </w:rPr>
         <w:drawing>
-          <wp:inline distT="0" distB="0" distL="0" distR="0">
+          <wp:inline distT="0" distB="0" distL="0" distR="0" wp14:anchorId="66C9717C" wp14:editId="59137CC9">
             <wp:extent cx="88900" cy="139700"/>
             <wp:effectExtent l="0" t="0" r="0" b="0"/>
             <wp:docPr id="16" name="media/image16.png"/>
@@ -715,7 +715,7 @@
           <w:noProof/>
         </w:rPr>
         <w:drawing>
-          <wp:inline distT="0" distB="0" distL="0" distR="0">
+          <wp:inline distT="0" distB="0" distL="0" distR="0" wp14:anchorId="5BA70395" wp14:editId="31415FCB">
             <wp:extent cx="88900" cy="165100"/>
             <wp:effectExtent l="0" t="0" r="0" b="0"/>
             <wp:docPr id="17" name="media/image17.png"/>
@@ -758,7 +758,7 @@
           <w:noProof/>
         </w:rPr>
         <w:drawing>
-          <wp:inline distT="0" distB="0" distL="0" distR="0">
+          <wp:inline distT="0" distB="0" distL="0" distR="0" wp14:anchorId="3404C178" wp14:editId="357EE073">
             <wp:extent cx="76200" cy="139700"/>
             <wp:effectExtent l="0" t="0" r="0" b="0"/>
             <wp:docPr id="18" name="media/image18.png"/>
@@ -794,14 +794,22 @@
         </w:drawing>
       </w:r>
       <w:r>
-        <w:t xml:space="preserve"> and their derivatives for </w:t>
-      </w:r>
-      <w:r>
-        <w:rPr>
-          <w:noProof/>
-        </w:rPr>
-        <w:drawing>
-          <wp:inline distT="0" distB="0" distL="0" distR="0">
+        <w:t xml:space="preserve"> </w:t>
+      </w:r>
+      <w:proofErr w:type="spellStart"/>
+      <w:r>
+        <w:t>and</w:t>
+      </w:r>
+      <w:proofErr w:type="spellEnd"/>
+      <w:r>
+        <w:t xml:space="preserve"> their derivatives for </w:t>
+      </w:r>
+      <w:r>
+        <w:rPr>
+          <w:noProof/>
+        </w:rPr>
+        <w:drawing>
+          <wp:inline distT="0" distB="0" distL="0" distR="0" wp14:anchorId="5F757D08" wp14:editId="394A9345">
             <wp:extent cx="381000" cy="152400"/>
             <wp:effectExtent l="0" t="0" r="0" b="0"/>
             <wp:docPr id="19" name="media/image19.png"/>
@@ -844,7 +852,7 @@
           <w:noProof/>
         </w:rPr>
         <w:drawing>
-          <wp:inline distT="0" distB="0" distL="0" distR="0">
+          <wp:inline distT="0" distB="0" distL="0" distR="0" wp14:anchorId="7D007F1A" wp14:editId="1718FBC3">
             <wp:extent cx="381000" cy="152400"/>
             <wp:effectExtent l="0" t="0" r="0" b="0"/>
             <wp:docPr id="20" name="media/image20.png"/>
@@ -889,7 +897,7 @@
           <w:noProof/>
         </w:rPr>
         <w:drawing>
-          <wp:inline distT="0" distB="0" distL="0" distR="0">
+          <wp:inline distT="0" distB="0" distL="0" distR="0" wp14:anchorId="347F304C" wp14:editId="0E6C9FE4">
             <wp:extent cx="4914900" cy="1206500"/>
             <wp:effectExtent l="0" t="0" r="0" b="0"/>
             <wp:docPr id="21" name="media/image21.png"/>
@@ -934,7 +942,7 @@
           <w:noProof/>
         </w:rPr>
         <w:drawing>
-          <wp:inline distT="0" distB="0" distL="0" distR="0">
+          <wp:inline distT="0" distB="0" distL="0" distR="0" wp14:anchorId="783E9DDB" wp14:editId="153AC4F6">
             <wp:extent cx="1092200" cy="190500"/>
             <wp:effectExtent l="0" t="0" r="0" b="0"/>
             <wp:docPr id="22" name="media/image22.png"/>
@@ -982,7 +990,7 @@
           <w:noProof/>
         </w:rPr>
         <w:drawing>
-          <wp:inline distT="0" distB="0" distL="0" distR="0">
+          <wp:inline distT="0" distB="0" distL="0" distR="0" wp14:anchorId="0AA2C226" wp14:editId="20FEE8CC">
             <wp:extent cx="292100" cy="190500"/>
             <wp:effectExtent l="0" t="0" r="0" b="0"/>
             <wp:docPr id="23" name="media/image23.png"/>
@@ -1058,7 +1066,7 @@
           <w:noProof/>
         </w:rPr>
         <w:drawing>
-          <wp:inline distT="0" distB="0" distL="0" distR="0">
+          <wp:inline distT="0" distB="0" distL="0" distR="0" wp14:anchorId="6E35AE67" wp14:editId="1C708C86">
             <wp:extent cx="342900" cy="190500"/>
             <wp:effectExtent l="0" t="0" r="0" b="0"/>
             <wp:docPr id="24" name="media/image24.png"/>
@@ -1142,7 +1150,7 @@
           <w:noProof/>
         </w:rPr>
         <w:drawing>
-          <wp:inline distT="0" distB="0" distL="0" distR="0">
+          <wp:inline distT="0" distB="0" distL="0" distR="0" wp14:anchorId="24CBA1C2" wp14:editId="33096858">
             <wp:extent cx="1117600" cy="203200"/>
             <wp:effectExtent l="0" t="0" r="0" b="0"/>
             <wp:docPr id="25" name="media/image25.png"/>
@@ -1222,7 +1230,7 @@
           <w:noProof/>
         </w:rPr>
         <w:drawing>
-          <wp:inline distT="0" distB="0" distL="0" distR="0">
+          <wp:inline distT="0" distB="0" distL="0" distR="0" wp14:anchorId="0AF4BBC8" wp14:editId="69D4A9E4">
             <wp:extent cx="342900" cy="190500"/>
             <wp:effectExtent l="0" t="0" r="0" b="0"/>
             <wp:docPr id="26" name="media/image26.png"/>
@@ -1265,7 +1273,7 @@
           <w:noProof/>
         </w:rPr>
         <w:drawing>
-          <wp:inline distT="0" distB="0" distL="0" distR="0">
+          <wp:inline distT="0" distB="0" distL="0" distR="0" wp14:anchorId="1E867F8C" wp14:editId="28D7F108">
             <wp:extent cx="368300" cy="190500"/>
             <wp:effectExtent l="0" t="0" r="0" b="0"/>
             <wp:docPr id="27" name="media/image27.png"/>
@@ -1351,17 +1359,14 @@
         <w:t>x</w:t>
       </w:r>
       <w:r>
-        <w:t>-coo</w:t>
-      </w:r>
-      <w:r>
-        <w:t xml:space="preserve">rdinate </w:t>
-      </w:r>
-      <w:r>
-        <w:rPr>
-          <w:noProof/>
-        </w:rPr>
-        <w:drawing>
-          <wp:inline distT="0" distB="0" distL="0" distR="0">
+        <w:t xml:space="preserve">-coordinate </w:t>
+      </w:r>
+      <w:r>
+        <w:rPr>
+          <w:noProof/>
+        </w:rPr>
+        <w:drawing>
+          <wp:inline distT="0" distB="0" distL="0" distR="0" wp14:anchorId="7F468B35" wp14:editId="50575F26">
             <wp:extent cx="76200" cy="152400"/>
             <wp:effectExtent l="0" t="0" r="0" b="0"/>
             <wp:docPr id="28" name="media/image28.png"/>
@@ -1436,7 +1441,7 @@
           <w:noProof/>
         </w:rPr>
         <w:drawing>
-          <wp:inline distT="0" distB="0" distL="0" distR="0">
+          <wp:inline distT="0" distB="0" distL="0" distR="0" wp14:anchorId="42EA080D" wp14:editId="2743ACFF">
             <wp:extent cx="1536700" cy="203200"/>
             <wp:effectExtent l="0" t="0" r="0" b="0"/>
             <wp:docPr id="29" name="media/image29.png"/>
@@ -1484,7 +1489,7 @@
           <w:noProof/>
         </w:rPr>
         <w:drawing>
-          <wp:inline distT="0" distB="0" distL="0" distR="0">
+          <wp:inline distT="0" distB="0" distL="0" distR="0" wp14:anchorId="6A50770B" wp14:editId="2BF3DAFB">
             <wp:extent cx="355600" cy="190500"/>
             <wp:effectExtent l="0" t="0" r="0" b="0"/>
             <wp:docPr id="30" name="media/image30.png"/>
@@ -1559,7 +1564,7 @@
           <w:noProof/>
         </w:rPr>
         <w:drawing>
-          <wp:inline distT="0" distB="0" distL="0" distR="0">
+          <wp:inline distT="0" distB="0" distL="0" distR="0" wp14:anchorId="45249DEF" wp14:editId="28CBAFFE">
             <wp:extent cx="635000" cy="190500"/>
             <wp:effectExtent l="0" t="0" r="0" b="0"/>
             <wp:docPr id="31" name="media/image31.png"/>
@@ -1602,7 +1607,7 @@
           <w:noProof/>
         </w:rPr>
         <w:drawing>
-          <wp:inline distT="0" distB="0" distL="0" distR="0">
+          <wp:inline distT="0" distB="0" distL="0" distR="0" wp14:anchorId="292B78C5" wp14:editId="03C4DAB6">
             <wp:extent cx="596900" cy="190500"/>
             <wp:effectExtent l="0" t="0" r="0" b="0"/>
             <wp:docPr id="32" name="media/image32.png"/>
@@ -1677,7 +1682,7 @@
           <w:noProof/>
         </w:rPr>
         <w:drawing>
-          <wp:inline distT="0" distB="0" distL="0" distR="0">
+          <wp:inline distT="0" distB="0" distL="0" distR="0" wp14:anchorId="320733FC" wp14:editId="59622968">
             <wp:extent cx="635000" cy="228600"/>
             <wp:effectExtent l="0" t="0" r="0" b="0"/>
             <wp:docPr id="33" name="media/image33.png"/>
@@ -1725,7 +1730,7 @@
           <w:noProof/>
         </w:rPr>
         <w:drawing>
-          <wp:inline distT="0" distB="0" distL="0" distR="0">
+          <wp:inline distT="0" distB="0" distL="0" distR="0" wp14:anchorId="25DB52F9" wp14:editId="6A0AEC47">
             <wp:extent cx="304800" cy="190500"/>
             <wp:effectExtent l="0" t="0" r="0" b="0"/>
             <wp:docPr id="34" name="media/image34.png"/>
@@ -1800,7 +1805,7 @@
           <w:noProof/>
         </w:rPr>
         <w:drawing>
-          <wp:inline distT="0" distB="0" distL="0" distR="0">
+          <wp:inline distT="0" distB="0" distL="0" distR="0" wp14:anchorId="4017471F" wp14:editId="5810363E">
             <wp:extent cx="469899" cy="215900"/>
             <wp:effectExtent l="0" t="0" r="0" b="0"/>
             <wp:docPr id="35" name="media/image35.png"/>
@@ -2091,37 +2096,36 @@
         <w:rPr>
           <w:i/>
         </w:rPr>
-        <w:t>[3 m</w:t>
+        <w:t>[3 marks]</w:t>
+      </w:r>
+      <w:r>
+        <w:t xml:space="preserve"> </w:t>
+      </w:r>
+    </w:p>
+    <w:p>
+      <w:r>
+        <w:t xml:space="preserve">Find the values of </w:t>
       </w:r>
       <w:r>
         <w:rPr>
           <w:i/>
         </w:rPr>
-        <w:t>arks]</w:t>
-      </w:r>
-      <w:r>
-        <w:t xml:space="preserve"> </w:t>
-      </w:r>
-    </w:p>
-    <w:p>
-      <w:r>
-        <w:t xml:space="preserve">Find the values of </w:t>
+        <w:t>x</w:t>
+      </w:r>
+      <w:r>
+        <w:t xml:space="preserve"> for which the graph </w:t>
+      </w:r>
+      <w:proofErr w:type="spellStart"/>
+      <w:r>
+        <w:t xml:space="preserve">of </w:t>
       </w:r>
       <w:r>
         <w:rPr>
           <w:i/>
         </w:rPr>
-        <w:t>x</w:t>
-      </w:r>
-      <w:r>
-        <w:t xml:space="preserve"> for which the graph of </w:t>
-      </w:r>
-      <w:r>
-        <w:rPr>
-          <w:i/>
-        </w:rPr>
         <w:t>f</w:t>
       </w:r>
+      <w:proofErr w:type="spellEnd"/>
       <w:r>
         <w:t xml:space="preserve"> is concave-down.</w:t>
       </w:r>
@@ -2162,7 +2166,7 @@
           <w:noProof/>
         </w:rPr>
         <w:drawing>
-          <wp:inline distT="0" distB="0" distL="0" distR="0">
+          <wp:inline distT="0" distB="0" distL="0" distR="0" wp14:anchorId="00FDDB65" wp14:editId="25D65044">
             <wp:extent cx="800100" cy="203200"/>
             <wp:effectExtent l="0" t="0" r="0" b="0"/>
             <wp:docPr id="36" name="media/image36.png"/>
@@ -2198,14 +2202,22 @@
         </w:drawing>
       </w:r>
       <w:r>
-        <w:t xml:space="preserve"> and </w:t>
-      </w:r>
-      <w:r>
-        <w:rPr>
-          <w:noProof/>
-        </w:rPr>
-        <w:drawing>
-          <wp:inline distT="0" distB="0" distL="0" distR="0">
+        <w:t xml:space="preserve"> </w:t>
+      </w:r>
+      <w:proofErr w:type="spellStart"/>
+      <w:r>
+        <w:t>and</w:t>
+      </w:r>
+      <w:proofErr w:type="spellEnd"/>
+      <w:r>
+        <w:t xml:space="preserve"> </w:t>
+      </w:r>
+      <w:r>
+        <w:rPr>
+          <w:noProof/>
+        </w:rPr>
+        <w:drawing>
+          <wp:inline distT="0" distB="0" distL="0" distR="0" wp14:anchorId="29D1F861" wp14:editId="77325EA4">
             <wp:extent cx="1295400" cy="330200"/>
             <wp:effectExtent l="0" t="0" r="0" b="0"/>
             <wp:docPr id="37" name="media/image37.png"/>
@@ -2251,14 +2263,22 @@
     </w:p>
     <w:p>
       <w:r>
-        <w:t xml:space="preserve">(i)     </w:t>
-      </w:r>
-      <w:r>
-        <w:rPr>
-          <w:noProof/>
-        </w:rPr>
-        <w:drawing>
-          <wp:inline distT="0" distB="0" distL="0" distR="0">
+        <w:t>(</w:t>
+      </w:r>
+      <w:proofErr w:type="spellStart"/>
+      <w:r>
+        <w:t>i</w:t>
+      </w:r>
+      <w:proofErr w:type="spellEnd"/>
+      <w:r>
+        <w:t xml:space="preserve">)     </w:t>
+      </w:r>
+      <w:r>
+        <w:rPr>
+          <w:noProof/>
+        </w:rPr>
+        <w:drawing>
+          <wp:inline distT="0" distB="0" distL="0" distR="0" wp14:anchorId="6265A104" wp14:editId="6FDEFA2E">
             <wp:extent cx="355600" cy="190500"/>
             <wp:effectExtent l="0" t="0" r="0" b="0"/>
             <wp:docPr id="38" name="media/image38.png"/>
@@ -2306,7 +2326,7 @@
           <w:noProof/>
         </w:rPr>
         <w:drawing>
-          <wp:inline distT="0" distB="0" distL="0" distR="0">
+          <wp:inline distT="0" distB="0" distL="0" distR="0" wp14:anchorId="5830ADD9" wp14:editId="5E8A307A">
             <wp:extent cx="342900" cy="190500"/>
             <wp:effectExtent l="0" t="0" r="0" b="0"/>
             <wp:docPr id="39" name="media/image39.png"/>
@@ -2381,7 +2401,7 @@
           <w:noProof/>
         </w:rPr>
         <w:drawing>
-          <wp:inline distT="0" distB="0" distL="0" distR="0">
+          <wp:inline distT="0" distB="0" distL="0" distR="0" wp14:anchorId="76729F92" wp14:editId="2660896B">
             <wp:extent cx="1612900" cy="330200"/>
             <wp:effectExtent l="0" t="0" r="0" b="0"/>
             <wp:docPr id="40" name="media/image40.png"/>
@@ -2424,7 +2444,7 @@
           <w:noProof/>
         </w:rPr>
         <w:drawing>
-          <wp:inline distT="0" distB="0" distL="0" distR="0">
+          <wp:inline distT="0" distB="0" distL="0" distR="0" wp14:anchorId="60849E91" wp14:editId="5AC41291">
             <wp:extent cx="469899" cy="330200"/>
             <wp:effectExtent l="0" t="0" r="0" b="0"/>
             <wp:docPr id="41" name="media/image41.png"/>
@@ -2499,7 +2519,7 @@
           <w:noProof/>
         </w:rPr>
         <w:drawing>
-          <wp:inline distT="0" distB="0" distL="0" distR="0">
+          <wp:inline distT="0" distB="0" distL="0" distR="0" wp14:anchorId="2F09221D" wp14:editId="0C6E796C">
             <wp:extent cx="1511300" cy="241300"/>
             <wp:effectExtent l="0" t="0" r="0" b="0"/>
             <wp:docPr id="42" name="media/image42.png"/>
@@ -2535,7 +2555,17 @@
         </w:drawing>
       </w:r>
       <w:r>
-        <w:t xml:space="preserve"> . Part of the graph of </w:t>
+        <w:t xml:space="preserve"> . </w:t>
+      </w:r>
+      <w:r>
+        <w:t xml:space="preserve">[leading coefficient is 1/3] </w:t>
+      </w:r>
+      <w:r>
+        <w:t xml:space="preserve">Part of the graph </w:t>
+      </w:r>
+      <w:proofErr w:type="spellStart"/>
+      <w:r>
+        <w:t xml:space="preserve">of </w:t>
       </w:r>
       <w:r>
         <w:rPr>
@@ -2543,23 +2573,24 @@
         </w:rPr>
         <w:t>f</w:t>
       </w:r>
+      <w:proofErr w:type="spellEnd"/>
       <w:r>
         <w:t xml:space="preserve"> is shown below.</w:t>
       </w:r>
     </w:p>
     <w:p>
       <w:r>
-        <w:lastRenderedPageBreak/>
         <w:br/>
       </w:r>
-      <w:r>
-        <w:rPr>
-          <w:noProof/>
-        </w:rPr>
-        <w:drawing>
-          <wp:inline distT="0" distB="0" distL="0" distR="0">
-            <wp:extent cx="6007100" cy="5245100"/>
-            <wp:effectExtent l="0" t="0" r="0" b="0"/>
+      <w:bookmarkStart w:id="0" w:name="_GoBack"/>
+      <w:r>
+        <w:rPr>
+          <w:noProof/>
+        </w:rPr>
+        <w:drawing>
+          <wp:inline distT="0" distB="0" distL="0" distR="0" wp14:anchorId="0534D145" wp14:editId="3C910CEE">
+            <wp:extent cx="3200400" cy="2497666"/>
+            <wp:effectExtent l="0" t="0" r="0" b="4445"/>
             <wp:docPr id="43" name="media/image43.png"/>
             <wp:cNvGraphicFramePr/>
             <a:graphic xmlns:a="http://schemas.openxmlformats.org/drawingml/2006/main">
@@ -2579,19 +2610,20 @@
                   <pic:spPr>
                     <a:xfrm>
                       <a:off x="0" y="0"/>
-                      <a:ext cx="6007100" cy="5245100"/>
-                    </a:xfrm>
-                    <a:prstGeom prst="rect">
-                      <a:avLst/>
-                    </a:prstGeom>
-                    <a:ln/>
-                  </pic:spPr>
-                </pic:pic>
-              </a:graphicData>
-            </a:graphic>
-          </wp:inline>
-        </w:drawing>
-      </w:r>
+                      <a:ext cx="3216071" cy="2509896"/>
+                    </a:xfrm>
+                    <a:prstGeom prst="rect">
+                      <a:avLst/>
+                    </a:prstGeom>
+                    <a:ln/>
+                  </pic:spPr>
+                </pic:pic>
+              </a:graphicData>
+            </a:graphic>
+          </wp:inline>
+        </w:drawing>
+      </w:r>
+      <w:bookmarkEnd w:id="0"/>
     </w:p>
     <w:p>
       <w:r>
@@ -2617,6 +2649,7 @@
         <w:contextualSpacing w:val="0"/>
       </w:pPr>
       <w:r>
+        <w:lastRenderedPageBreak/>
         <w:t xml:space="preserve"> </w:t>
       </w:r>
       <w:r>
@@ -2645,7 +2678,15 @@
     </w:p>
     <w:p>
       <w:r>
-        <w:t xml:space="preserve">(i)     the image of B after reflection in the </w:t>
+        <w:t>(</w:t>
+      </w:r>
+      <w:proofErr w:type="spellStart"/>
+      <w:r>
+        <w:t>i</w:t>
+      </w:r>
+      <w:proofErr w:type="spellEnd"/>
+      <w:r>
+        <w:t xml:space="preserve">)     the image of B after reflection in the </w:t>
       </w:r>
       <w:r>
         <w:rPr>
@@ -2666,7 +2707,7 @@
           <w:noProof/>
         </w:rPr>
         <w:drawing>
-          <wp:inline distT="0" distB="0" distL="0" distR="0">
+          <wp:inline distT="0" distB="0" distL="0" distR="0" wp14:anchorId="62B5B62C" wp14:editId="701AB0B7">
             <wp:extent cx="482600" cy="419100"/>
             <wp:effectExtent l="0" t="0" r="0" b="0"/>
             <wp:docPr id="44" name="media/image44.png"/>
@@ -2723,7 +2764,7 @@
           <w:noProof/>
         </w:rPr>
         <w:drawing>
-          <wp:inline distT="0" distB="0" distL="0" distR="0">
+          <wp:inline distT="0" distB="0" distL="0" distR="0" wp14:anchorId="4AFA4A8D" wp14:editId="7F0AD69D">
             <wp:extent cx="114300" cy="241300"/>
             <wp:effectExtent l="0" t="0" r="0" b="0"/>
             <wp:docPr id="45" name="media/image45.png"/>
@@ -2768,7 +2809,6 @@
         <w:contextualSpacing w:val="0"/>
       </w:pPr>
       <w:r>
-        <w:lastRenderedPageBreak/>
         <w:t xml:space="preserve"> </w:t>
       </w:r>
       <w:r>
@@ -2792,14 +2832,30 @@
     </w:p>
     <w:p>
       <w:r>
-        <w:t>A closed cylindrical can with radius r centimetres and height h centimetres has a volume of 20</w:t>
-      </w:r>
-      <w:r>
-        <w:rPr>
-          <w:noProof/>
-        </w:rPr>
-        <w:drawing>
-          <wp:inline distT="0" distB="0" distL="0" distR="0">
+        <w:t xml:space="preserve">A closed cylindrical can with radius r </w:t>
+      </w:r>
+      <w:proofErr w:type="spellStart"/>
+      <w:r>
+        <w:t>centimetres</w:t>
+      </w:r>
+      <w:proofErr w:type="spellEnd"/>
+      <w:r>
+        <w:t xml:space="preserve"> and height h </w:t>
+      </w:r>
+      <w:proofErr w:type="spellStart"/>
+      <w:r>
+        <w:t>centimetres</w:t>
+      </w:r>
+      <w:proofErr w:type="spellEnd"/>
+      <w:r>
+        <w:t xml:space="preserve"> has a volume of 20</w:t>
+      </w:r>
+      <w:r>
+        <w:rPr>
+          <w:noProof/>
+        </w:rPr>
+        <w:drawing>
+          <wp:inline distT="0" distB="0" distL="0" distR="0" wp14:anchorId="5DD84B9B" wp14:editId="4DD95BD7">
             <wp:extent cx="88900" cy="114300"/>
             <wp:effectExtent l="0" t="0" r="0" b="0"/>
             <wp:docPr id="46" name="media/image46.png"/>
@@ -2853,7 +2909,7 @@
           <w:noProof/>
         </w:rPr>
         <w:drawing>
-          <wp:inline distT="0" distB="0" distL="0" distR="0">
+          <wp:inline distT="0" distB="0" distL="0" distR="0" wp14:anchorId="26A51B7A" wp14:editId="271BDF07">
             <wp:extent cx="5829300" cy="3289300"/>
             <wp:effectExtent l="0" t="0" r="0" b="0"/>
             <wp:docPr id="47" name="media/image47.png"/>
@@ -2947,10 +3003,7 @@
         <w:t>2</w:t>
       </w:r>
       <w:r>
-        <w:t xml:space="preserve"> and the material for the curved side costs </w:t>
-      </w:r>
-      <w:r>
-        <w:t>8 cents per cm</w:t>
+        <w:t xml:space="preserve"> and the material for the curved side costs 8 cents per cm</w:t>
       </w:r>
       <w:r>
         <w:rPr>
@@ -2980,7 +3033,7 @@
           <w:noProof/>
         </w:rPr>
         <w:drawing>
-          <wp:inline distT="0" distB="0" distL="0" distR="0">
+          <wp:inline distT="0" distB="0" distL="0" distR="0" wp14:anchorId="7347E2DC" wp14:editId="27D71187">
             <wp:extent cx="1193800" cy="228600"/>
             <wp:effectExtent l="0" t="0" r="0" b="0"/>
             <wp:docPr id="48" name="media/image48.png"/>
@@ -3048,6 +3101,7 @@
     </w:p>
     <w:p>
       <w:r>
+        <w:lastRenderedPageBreak/>
         <w:t xml:space="preserve">Given that there is a minimum value for </w:t>
       </w:r>
       <w:r>
@@ -3064,7 +3118,7 @@
           <w:noProof/>
         </w:rPr>
         <w:drawing>
-          <wp:inline distT="0" distB="0" distL="0" distR="0">
+          <wp:inline distT="0" distB="0" distL="0" distR="0" wp14:anchorId="00C82869" wp14:editId="19C2F8BF">
             <wp:extent cx="88900" cy="114300"/>
             <wp:effectExtent l="0" t="0" r="0" b="0"/>
             <wp:docPr id="49" name="media/image49.png"/>
@@ -3139,7 +3193,7 @@
           <w:noProof/>
         </w:rPr>
         <w:drawing>
-          <wp:inline distT="0" distB="0" distL="0" distR="0">
+          <wp:inline distT="0" distB="0" distL="0" distR="0" wp14:anchorId="67CD7E7E" wp14:editId="517A9B93">
             <wp:extent cx="939799" cy="279400"/>
             <wp:effectExtent l="0" t="0" r="0" b="0"/>
             <wp:docPr id="50" name="media/image50.png"/>
@@ -3182,7 +3236,7 @@
           <w:noProof/>
         </w:rPr>
         <w:drawing>
-          <wp:inline distT="0" distB="0" distL="0" distR="0">
+          <wp:inline distT="0" distB="0" distL="0" distR="0" wp14:anchorId="67AF38DB" wp14:editId="48251D53">
             <wp:extent cx="673100" cy="152400"/>
             <wp:effectExtent l="0" t="0" r="0" b="0"/>
             <wp:docPr id="51" name="media/image51.png"/>
@@ -3230,7 +3284,7 @@
           <w:noProof/>
         </w:rPr>
         <w:drawing>
-          <wp:inline distT="0" distB="0" distL="0" distR="0">
+          <wp:inline distT="0" distB="0" distL="0" distR="0" wp14:anchorId="52E2C4FB" wp14:editId="60ABA421">
             <wp:extent cx="88900" cy="165100"/>
             <wp:effectExtent l="0" t="0" r="0" b="0"/>
             <wp:docPr id="52" name="media/image52.png"/>
@@ -3271,17 +3325,14 @@
     </w:p>
     <w:p>
       <w:r>
-        <w:t>Find th</w:t>
-      </w:r>
-      <w:r>
-        <w:t xml:space="preserve">e </w:t>
-      </w:r>
-      <w:r>
-        <w:rPr>
-          <w:noProof/>
-        </w:rPr>
-        <w:drawing>
-          <wp:inline distT="0" distB="0" distL="0" distR="0">
+        <w:t xml:space="preserve">Find the </w:t>
+      </w:r>
+      <w:r>
+        <w:rPr>
+          <w:noProof/>
+        </w:rPr>
+        <w:drawing>
+          <wp:inline distT="0" distB="0" distL="0" distR="0" wp14:anchorId="33C462C0" wp14:editId="100D34A6">
             <wp:extent cx="88900" cy="114300"/>
             <wp:effectExtent l="0" t="0" r="0" b="0"/>
             <wp:docPr id="53" name="media/image53.png"/>
@@ -3349,7 +3400,6 @@
     </w:p>
     <w:p>
       <w:r>
-        <w:lastRenderedPageBreak/>
         <w:t xml:space="preserve">The </w:t>
       </w:r>
       <w:r>
@@ -3357,7 +3407,7 @@
           <w:noProof/>
         </w:rPr>
         <w:drawing>
-          <wp:inline distT="0" distB="0" distL="0" distR="0">
+          <wp:inline distT="0" distB="0" distL="0" distR="0" wp14:anchorId="65A97010" wp14:editId="303CF2A6">
             <wp:extent cx="76200" cy="139700"/>
             <wp:effectExtent l="0" t="0" r="0" b="0"/>
             <wp:docPr id="54" name="media/image54.png"/>
@@ -3400,7 +3450,7 @@
           <w:noProof/>
         </w:rPr>
         <w:drawing>
-          <wp:inline distT="0" distB="0" distL="0" distR="0">
+          <wp:inline distT="0" distB="0" distL="0" distR="0" wp14:anchorId="2D35A62B" wp14:editId="7E348D9E">
             <wp:extent cx="317500" cy="152400"/>
             <wp:effectExtent l="0" t="0" r="0" b="0"/>
             <wp:docPr id="55" name="media/image55.png"/>
@@ -3448,7 +3498,7 @@
           <w:noProof/>
         </w:rPr>
         <w:drawing>
-          <wp:inline distT="0" distB="0" distL="0" distR="0">
+          <wp:inline distT="0" distB="0" distL="0" distR="0" wp14:anchorId="4129E9F9" wp14:editId="0001CDCD">
             <wp:extent cx="304800" cy="190500"/>
             <wp:effectExtent l="0" t="0" r="0" b="0"/>
             <wp:docPr id="56" name="media/image56.png"/>
@@ -3514,7 +3564,7 @@
           <w:noProof/>
         </w:rPr>
         <w:drawing>
-          <wp:inline distT="0" distB="0" distL="0" distR="0">
+          <wp:inline distT="0" distB="0" distL="0" distR="0" wp14:anchorId="6040EADE" wp14:editId="357F25BC">
             <wp:extent cx="88900" cy="165100"/>
             <wp:effectExtent l="0" t="0" r="0" b="0"/>
             <wp:docPr id="57" name="media/image57.png"/>
@@ -3557,7 +3607,7 @@
           <w:noProof/>
         </w:rPr>
         <w:drawing>
-          <wp:inline distT="0" distB="0" distL="0" distR="0">
+          <wp:inline distT="0" distB="0" distL="0" distR="0" wp14:anchorId="69D771E4" wp14:editId="09391471">
             <wp:extent cx="241300" cy="254000"/>
             <wp:effectExtent l="0" t="0" r="0" b="0"/>
             <wp:docPr id="58" name="media/image58.png"/>
@@ -3600,7 +3650,7 @@
           <w:noProof/>
         </w:rPr>
         <w:drawing>
-          <wp:inline distT="0" distB="0" distL="0" distR="0">
+          <wp:inline distT="0" distB="0" distL="0" distR="0" wp14:anchorId="6DD1FA01" wp14:editId="2B70F917">
             <wp:extent cx="381000" cy="190500"/>
             <wp:effectExtent l="0" t="0" r="0" b="0"/>
             <wp:docPr id="59" name="media/image59.png"/>
@@ -3648,7 +3698,7 @@
           <w:noProof/>
         </w:rPr>
         <w:drawing>
-          <wp:inline distT="0" distB="0" distL="0" distR="0">
+          <wp:inline distT="0" distB="0" distL="0" distR="0" wp14:anchorId="2810C398" wp14:editId="262C68B3">
             <wp:extent cx="76200" cy="114300"/>
             <wp:effectExtent l="0" t="0" r="0" b="0"/>
             <wp:docPr id="60" name="media/image60.png"/>
@@ -3691,7 +3741,7 @@
           <w:noProof/>
         </w:rPr>
         <w:drawing>
-          <wp:inline distT="0" distB="0" distL="0" distR="0">
+          <wp:inline distT="0" distB="0" distL="0" distR="0" wp14:anchorId="10B963A3" wp14:editId="33301811">
             <wp:extent cx="63500" cy="152400"/>
             <wp:effectExtent l="0" t="0" r="0" b="0"/>
             <wp:docPr id="61" name="media/image61.png"/>
@@ -3734,7 +3784,7 @@
           <w:noProof/>
         </w:rPr>
         <w:drawing>
-          <wp:inline distT="0" distB="0" distL="0" distR="0">
+          <wp:inline distT="0" distB="0" distL="0" distR="0" wp14:anchorId="57181253" wp14:editId="5183E54D">
             <wp:extent cx="571500" cy="165100"/>
             <wp:effectExtent l="0" t="0" r="0" b="0"/>
             <wp:docPr id="62" name="media/image62.png"/>
@@ -3809,7 +3859,7 @@
           <w:noProof/>
         </w:rPr>
         <w:drawing>
-          <wp:inline distT="0" distB="0" distL="0" distR="0">
+          <wp:inline distT="0" distB="0" distL="0" distR="0" wp14:anchorId="4C008B12" wp14:editId="4BE4120C">
             <wp:extent cx="800100" cy="215900"/>
             <wp:effectExtent l="0" t="0" r="0" b="0"/>
             <wp:docPr id="63" name="media/image63.png"/>
@@ -3852,7 +3902,7 @@
           <w:noProof/>
         </w:rPr>
         <w:drawing>
-          <wp:inline distT="0" distB="0" distL="0" distR="0">
+          <wp:inline distT="0" distB="0" distL="0" distR="0" wp14:anchorId="07952E67" wp14:editId="0121E94F">
             <wp:extent cx="596900" cy="177800"/>
             <wp:effectExtent l="0" t="0" r="0" b="0"/>
             <wp:docPr id="64" name="media/image64.png"/>
@@ -3900,7 +3950,7 @@
           <w:noProof/>
         </w:rPr>
         <w:drawing>
-          <wp:inline distT="0" distB="0" distL="0" distR="0">
+          <wp:inline distT="0" distB="0" distL="0" distR="0" wp14:anchorId="0D001E8B" wp14:editId="58A07FBB">
             <wp:extent cx="876300" cy="279400"/>
             <wp:effectExtent l="0" t="0" r="0" b="0"/>
             <wp:docPr id="65" name="media/image65.png"/>
@@ -3975,7 +4025,7 @@
           <w:noProof/>
         </w:rPr>
         <w:drawing>
-          <wp:inline distT="0" distB="0" distL="0" distR="0">
+          <wp:inline distT="0" distB="0" distL="0" distR="0" wp14:anchorId="205107FB" wp14:editId="5FABFEA6">
             <wp:extent cx="381000" cy="190500"/>
             <wp:effectExtent l="0" t="0" r="0" b="0"/>
             <wp:docPr id="66" name="media/image66.png"/>
@@ -4050,7 +4100,7 @@
           <w:noProof/>
         </w:rPr>
         <w:drawing>
-          <wp:inline distT="0" distB="0" distL="0" distR="0">
+          <wp:inline distT="0" distB="0" distL="0" distR="0" wp14:anchorId="645517AB" wp14:editId="2F79F482">
             <wp:extent cx="711200" cy="228600"/>
             <wp:effectExtent l="0" t="0" r="0" b="0"/>
             <wp:docPr id="67" name="media/image67.png"/>
@@ -4093,7 +4143,7 @@
           <w:noProof/>
         </w:rPr>
         <w:drawing>
-          <wp:inline distT="0" distB="0" distL="0" distR="0">
+          <wp:inline distT="0" distB="0" distL="0" distR="0" wp14:anchorId="74A5DC97" wp14:editId="1A0C83FE">
             <wp:extent cx="749300" cy="228600"/>
             <wp:effectExtent l="0" t="0" r="0" b="0"/>
             <wp:docPr id="68" name="media/image68.png"/>
@@ -4136,7 +4186,7 @@
           <w:noProof/>
         </w:rPr>
         <w:drawing>
-          <wp:inline distT="0" distB="0" distL="0" distR="0">
+          <wp:inline distT="0" distB="0" distL="0" distR="0" wp14:anchorId="6D3079EB" wp14:editId="77C2139F">
             <wp:extent cx="355600" cy="190500"/>
             <wp:effectExtent l="0" t="0" r="0" b="0"/>
             <wp:docPr id="69" name="media/image69.png"/>
@@ -4179,7 +4229,7 @@
           <w:noProof/>
         </w:rPr>
         <w:drawing>
-          <wp:inline distT="0" distB="0" distL="0" distR="0">
+          <wp:inline distT="0" distB="0" distL="0" distR="0" wp14:anchorId="6B77A04A" wp14:editId="674D1584">
             <wp:extent cx="381000" cy="190500"/>
             <wp:effectExtent l="0" t="0" r="0" b="0"/>
             <wp:docPr id="70" name="media/image70.png"/>
@@ -4222,7 +4272,7 @@
           <w:noProof/>
         </w:rPr>
         <w:drawing>
-          <wp:inline distT="0" distB="0" distL="0" distR="0">
+          <wp:inline distT="0" distB="0" distL="0" distR="0" wp14:anchorId="133F52AE" wp14:editId="7F539BFF">
             <wp:extent cx="419100" cy="215900"/>
             <wp:effectExtent l="0" t="0" r="0" b="0"/>
             <wp:docPr id="71" name="media/image71.png"/>
@@ -4263,6 +4313,7 @@
     </w:p>
     <w:p>
       <w:r>
+        <w:lastRenderedPageBreak/>
         <w:br/>
       </w:r>
       <w:r>
@@ -4270,7 +4321,7 @@
           <w:noProof/>
         </w:rPr>
         <w:drawing>
-          <wp:inline distT="0" distB="0" distL="0" distR="0">
+          <wp:inline distT="0" distB="0" distL="0" distR="0" wp14:anchorId="45948E15" wp14:editId="6F1B8CA0">
             <wp:extent cx="6045200" cy="2082800"/>
             <wp:effectExtent l="0" t="0" r="0" b="0"/>
             <wp:docPr id="72" name="media/image72.png"/>
@@ -4358,8 +4409,11 @@
     </w:p>
     <w:p>
       <w:r>
-        <w:lastRenderedPageBreak/>
-        <w:t xml:space="preserve">Use information from the table to explain why there is a point of inflexion on the graph of </w:t>
+        <w:t xml:space="preserve">Use information from the table to explain why there is a point of inflexion on the graph </w:t>
+      </w:r>
+      <w:proofErr w:type="spellStart"/>
+      <w:r>
+        <w:t xml:space="preserve">of </w:t>
       </w:r>
       <w:r>
         <w:rPr>
@@ -4367,6 +4421,7 @@
         </w:rPr>
         <w:t>f</w:t>
       </w:r>
+      <w:proofErr w:type="spellEnd"/>
       <w:r>
         <w:t xml:space="preserve"> where </w:t>
       </w:r>
@@ -4375,7 +4430,7 @@
           <w:noProof/>
         </w:rPr>
         <w:drawing>
-          <wp:inline distT="0" distB="0" distL="0" distR="0">
+          <wp:inline distT="0" distB="0" distL="0" distR="0" wp14:anchorId="0EEEBD88" wp14:editId="77E9B0FE">
             <wp:extent cx="419100" cy="215900"/>
             <wp:effectExtent l="0" t="0" r="0" b="0"/>
             <wp:docPr id="73" name="media/image73.png"/>
@@ -4435,171 +4490,171 @@
         <w:rPr>
           <w:i/>
         </w:rPr>
-        <w:t>[7</w:t>
+        <w:t>[7 marks]</w:t>
+      </w:r>
+      <w:r>
+        <w:t xml:space="preserve"> </w:t>
+      </w:r>
+    </w:p>
+    <w:p>
+      <w:r>
+        <w:t xml:space="preserve">Let </w:t>
+      </w:r>
+      <w:r>
+        <w:rPr>
+          <w:noProof/>
+        </w:rPr>
+        <w:drawing>
+          <wp:inline distT="0" distB="0" distL="0" distR="0" wp14:anchorId="5B37EF04" wp14:editId="0BD95847">
+            <wp:extent cx="1092200" cy="266700"/>
+            <wp:effectExtent l="0" t="0" r="0" b="0"/>
+            <wp:docPr id="74" name="media/image74.png"/>
+            <wp:cNvGraphicFramePr/>
+            <a:graphic xmlns:a="http://schemas.openxmlformats.org/drawingml/2006/main">
+              <a:graphicData uri="http://schemas.openxmlformats.org/drawingml/2006/picture">
+                <pic:pic xmlns:pic="http://schemas.openxmlformats.org/drawingml/2006/picture">
+                  <pic:nvPicPr>
+                    <pic:cNvPr id="74" name="media/image74.png"/>
+                    <pic:cNvPicPr/>
+                  </pic:nvPicPr>
+                  <pic:blipFill>
+                    <a:blip r:embed="rId65"/>
+                    <a:srcRect/>
+                    <a:stretch>
+                      <a:fillRect/>
+                    </a:stretch>
+                  </pic:blipFill>
+                  <pic:spPr>
+                    <a:xfrm>
+                      <a:off x="0" y="0"/>
+                      <a:ext cx="1092200" cy="266700"/>
+                    </a:xfrm>
+                    <a:prstGeom prst="rect">
+                      <a:avLst/>
+                    </a:prstGeom>
+                    <a:ln/>
+                  </pic:spPr>
+                </pic:pic>
+              </a:graphicData>
+            </a:graphic>
+          </wp:inline>
+        </w:drawing>
+      </w:r>
+      <w:r>
+        <w:t xml:space="preserve"> , for </w:t>
+      </w:r>
+      <w:r>
+        <w:rPr>
+          <w:noProof/>
+        </w:rPr>
+        <w:drawing>
+          <wp:inline distT="0" distB="0" distL="0" distR="0" wp14:anchorId="2C1C5DE2" wp14:editId="574A6285">
+            <wp:extent cx="495299" cy="177800"/>
+            <wp:effectExtent l="0" t="0" r="0" b="0"/>
+            <wp:docPr id="75" name="media/image75.png"/>
+            <wp:cNvGraphicFramePr/>
+            <a:graphic xmlns:a="http://schemas.openxmlformats.org/drawingml/2006/main">
+              <a:graphicData uri="http://schemas.openxmlformats.org/drawingml/2006/picture">
+                <pic:pic xmlns:pic="http://schemas.openxmlformats.org/drawingml/2006/picture">
+                  <pic:nvPicPr>
+                    <pic:cNvPr id="75" name="media/image75.png"/>
+                    <pic:cNvPicPr/>
+                  </pic:nvPicPr>
+                  <pic:blipFill>
+                    <a:blip r:embed="rId66"/>
+                    <a:srcRect/>
+                    <a:stretch>
+                      <a:fillRect/>
+                    </a:stretch>
+                  </pic:blipFill>
+                  <pic:spPr>
+                    <a:xfrm>
+                      <a:off x="0" y="0"/>
+                      <a:ext cx="495299" cy="177800"/>
+                    </a:xfrm>
+                    <a:prstGeom prst="rect">
+                      <a:avLst/>
+                    </a:prstGeom>
+                    <a:ln/>
+                  </pic:spPr>
+                </pic:pic>
+              </a:graphicData>
+            </a:graphic>
+          </wp:inline>
+        </w:drawing>
+      </w:r>
+      <w:r>
+        <w:t xml:space="preserve"> . The graph </w:t>
+      </w:r>
+      <w:proofErr w:type="spellStart"/>
+      <w:r>
+        <w:t xml:space="preserve">of </w:t>
       </w:r>
       <w:r>
         <w:rPr>
           <w:i/>
         </w:rPr>
-        <w:t xml:space="preserve"> marks]</w:t>
-      </w:r>
-      <w:r>
-        <w:t xml:space="preserve"> </w:t>
-      </w:r>
-    </w:p>
-    <w:p>
-      <w:r>
-        <w:t xml:space="preserve">Let </w:t>
-      </w:r>
-      <w:r>
-        <w:rPr>
-          <w:noProof/>
-        </w:rPr>
-        <w:drawing>
-          <wp:inline distT="0" distB="0" distL="0" distR="0">
-            <wp:extent cx="1092200" cy="266700"/>
-            <wp:effectExtent l="0" t="0" r="0" b="0"/>
-            <wp:docPr id="74" name="media/image74.png"/>
-            <wp:cNvGraphicFramePr/>
-            <a:graphic xmlns:a="http://schemas.openxmlformats.org/drawingml/2006/main">
-              <a:graphicData uri="http://schemas.openxmlformats.org/drawingml/2006/picture">
-                <pic:pic xmlns:pic="http://schemas.openxmlformats.org/drawingml/2006/picture">
-                  <pic:nvPicPr>
-                    <pic:cNvPr id="74" name="media/image74.png"/>
-                    <pic:cNvPicPr/>
-                  </pic:nvPicPr>
-                  <pic:blipFill>
-                    <a:blip r:embed="rId65"/>
-                    <a:srcRect/>
-                    <a:stretch>
-                      <a:fillRect/>
-                    </a:stretch>
-                  </pic:blipFill>
-                  <pic:spPr>
-                    <a:xfrm>
-                      <a:off x="0" y="0"/>
-                      <a:ext cx="1092200" cy="266700"/>
-                    </a:xfrm>
-                    <a:prstGeom prst="rect">
-                      <a:avLst/>
-                    </a:prstGeom>
-                    <a:ln/>
-                  </pic:spPr>
-                </pic:pic>
-              </a:graphicData>
-            </a:graphic>
-          </wp:inline>
-        </w:drawing>
-      </w:r>
-      <w:r>
-        <w:t xml:space="preserve"> , for </w:t>
-      </w:r>
-      <w:r>
-        <w:rPr>
-          <w:noProof/>
-        </w:rPr>
-        <w:drawing>
-          <wp:inline distT="0" distB="0" distL="0" distR="0">
-            <wp:extent cx="495299" cy="177800"/>
-            <wp:effectExtent l="0" t="0" r="0" b="0"/>
-            <wp:docPr id="75" name="media/image75.png"/>
-            <wp:cNvGraphicFramePr/>
-            <a:graphic xmlns:a="http://schemas.openxmlformats.org/drawingml/2006/main">
-              <a:graphicData uri="http://schemas.openxmlformats.org/drawingml/2006/picture">
-                <pic:pic xmlns:pic="http://schemas.openxmlformats.org/drawingml/2006/picture">
-                  <pic:nvPicPr>
-                    <pic:cNvPr id="75" name="media/image75.png"/>
-                    <pic:cNvPicPr/>
-                  </pic:nvPicPr>
-                  <pic:blipFill>
-                    <a:blip r:embed="rId66"/>
-                    <a:srcRect/>
-                    <a:stretch>
-                      <a:fillRect/>
-                    </a:stretch>
-                  </pic:blipFill>
-                  <pic:spPr>
-                    <a:xfrm>
-                      <a:off x="0" y="0"/>
-                      <a:ext cx="495299" cy="177800"/>
-                    </a:xfrm>
-                    <a:prstGeom prst="rect">
-                      <a:avLst/>
-                    </a:prstGeom>
-                    <a:ln/>
-                  </pic:spPr>
-                </pic:pic>
-              </a:graphicData>
-            </a:graphic>
-          </wp:inline>
-        </w:drawing>
-      </w:r>
-      <w:r>
-        <w:t xml:space="preserve"> . The graph of </w:t>
+        <w:t>f</w:t>
+      </w:r>
+      <w:proofErr w:type="spellEnd"/>
+      <w:r>
+        <w:t xml:space="preserve"> is given below.</w:t>
+      </w:r>
+    </w:p>
+    <w:p>
+      <w:r>
+        <w:lastRenderedPageBreak/>
+        <w:br/>
+      </w:r>
+      <w:r>
+        <w:rPr>
+          <w:noProof/>
+        </w:rPr>
+        <w:drawing>
+          <wp:inline distT="0" distB="0" distL="0" distR="0" wp14:anchorId="5BB263BA" wp14:editId="65A8C77C">
+            <wp:extent cx="6045200" cy="4178300"/>
+            <wp:effectExtent l="0" t="0" r="0" b="0"/>
+            <wp:docPr id="76" name="media/image76.png"/>
+            <wp:cNvGraphicFramePr/>
+            <a:graphic xmlns:a="http://schemas.openxmlformats.org/drawingml/2006/main">
+              <a:graphicData uri="http://schemas.openxmlformats.org/drawingml/2006/picture">
+                <pic:pic xmlns:pic="http://schemas.openxmlformats.org/drawingml/2006/picture">
+                  <pic:nvPicPr>
+                    <pic:cNvPr id="76" name="media/image76.png"/>
+                    <pic:cNvPicPr/>
+                  </pic:nvPicPr>
+                  <pic:blipFill>
+                    <a:blip r:embed="rId67"/>
+                    <a:srcRect/>
+                    <a:stretch>
+                      <a:fillRect/>
+                    </a:stretch>
+                  </pic:blipFill>
+                  <pic:spPr>
+                    <a:xfrm>
+                      <a:off x="0" y="0"/>
+                      <a:ext cx="6045200" cy="4178300"/>
+                    </a:xfrm>
+                    <a:prstGeom prst="rect">
+                      <a:avLst/>
+                    </a:prstGeom>
+                    <a:ln/>
+                  </pic:spPr>
+                </pic:pic>
+              </a:graphicData>
+            </a:graphic>
+          </wp:inline>
+        </w:drawing>
+      </w:r>
+    </w:p>
+    <w:p>
+      <w:r>
+        <w:t xml:space="preserve">The </w:t>
       </w:r>
       <w:r>
         <w:rPr>
           <w:i/>
         </w:rPr>
-        <w:t>f</w:t>
-      </w:r>
-      <w:r>
-        <w:t xml:space="preserve"> is given below.</w:t>
-      </w:r>
-    </w:p>
-    <w:p>
-      <w:r>
-        <w:br/>
-      </w:r>
-      <w:r>
-        <w:rPr>
-          <w:noProof/>
-        </w:rPr>
-        <w:drawing>
-          <wp:inline distT="0" distB="0" distL="0" distR="0">
-            <wp:extent cx="6045200" cy="4178300"/>
-            <wp:effectExtent l="0" t="0" r="0" b="0"/>
-            <wp:docPr id="76" name="media/image76.png"/>
-            <wp:cNvGraphicFramePr/>
-            <a:graphic xmlns:a="http://schemas.openxmlformats.org/drawingml/2006/main">
-              <a:graphicData uri="http://schemas.openxmlformats.org/drawingml/2006/picture">
-                <pic:pic xmlns:pic="http://schemas.openxmlformats.org/drawingml/2006/picture">
-                  <pic:nvPicPr>
-                    <pic:cNvPr id="76" name="media/image76.png"/>
-                    <pic:cNvPicPr/>
-                  </pic:nvPicPr>
-                  <pic:blipFill>
-                    <a:blip r:embed="rId67"/>
-                    <a:srcRect/>
-                    <a:stretch>
-                      <a:fillRect/>
-                    </a:stretch>
-                  </pic:blipFill>
-                  <pic:spPr>
-                    <a:xfrm>
-                      <a:off x="0" y="0"/>
-                      <a:ext cx="6045200" cy="4178300"/>
-                    </a:xfrm>
-                    <a:prstGeom prst="rect">
-                      <a:avLst/>
-                    </a:prstGeom>
-                    <a:ln/>
-                  </pic:spPr>
-                </pic:pic>
-              </a:graphicData>
-            </a:graphic>
-          </wp:inline>
-        </w:drawing>
-      </w:r>
-    </w:p>
-    <w:p>
-      <w:r>
-        <w:t xml:space="preserve">The </w:t>
-      </w:r>
-      <w:r>
-        <w:rPr>
-          <w:i/>
-        </w:rPr>
         <w:t>y</w:t>
       </w:r>
       <w:r>
@@ -4608,7 +4663,15 @@
     </w:p>
     <w:p>
       <w:r>
-        <w:t>(i)     Find the coordinates of A.</w:t>
+        <w:t>(</w:t>
+      </w:r>
+      <w:proofErr w:type="spellStart"/>
+      <w:r>
+        <w:t>i</w:t>
+      </w:r>
+      <w:proofErr w:type="spellEnd"/>
+      <w:r>
+        <w:t>)     Find the coordinates of A.</w:t>
       </w:r>
     </w:p>
     <w:p>
@@ -4620,7 +4683,7 @@
           <w:noProof/>
         </w:rPr>
         <w:drawing>
-          <wp:inline distT="0" distB="0" distL="0" distR="0">
+          <wp:inline distT="0" distB="0" distL="0" distR="0" wp14:anchorId="16F9D5FD" wp14:editId="0992FAA5">
             <wp:extent cx="635000" cy="190500"/>
             <wp:effectExtent l="0" t="0" r="0" b="0"/>
             <wp:docPr id="77" name="media/image77.png"/>
@@ -4695,7 +4758,7 @@
           <w:noProof/>
         </w:rPr>
         <w:drawing>
-          <wp:inline distT="0" distB="0" distL="0" distR="0">
+          <wp:inline distT="0" distB="0" distL="0" distR="0" wp14:anchorId="66A6341A" wp14:editId="1129B113">
             <wp:extent cx="1168400" cy="368300"/>
             <wp:effectExtent l="0" t="0" r="0" b="0"/>
             <wp:docPr id="78" name="media/image78.png"/>
@@ -4736,7 +4799,15 @@
     </w:p>
     <w:p>
       <w:r>
-        <w:t xml:space="preserve">(i)     justify that the graph of </w:t>
+        <w:t>(</w:t>
+      </w:r>
+      <w:proofErr w:type="spellStart"/>
+      <w:r>
+        <w:t>i</w:t>
+      </w:r>
+      <w:proofErr w:type="spellEnd"/>
+      <w:r>
+        <w:t xml:space="preserve">)     justify that the graph of </w:t>
       </w:r>
       <w:r>
         <w:rPr>
@@ -4750,8 +4821,11 @@
     </w:p>
     <w:p>
       <w:r>
-        <w:lastRenderedPageBreak/>
-        <w:t xml:space="preserve">(ii)    explain why the graph of </w:t>
+        <w:t xml:space="preserve">(ii)    explain why the graph </w:t>
+      </w:r>
+      <w:proofErr w:type="spellStart"/>
+      <w:r>
+        <w:t xml:space="preserve">of </w:t>
       </w:r>
       <w:r>
         <w:rPr>
@@ -4759,6 +4833,7 @@
         </w:rPr>
         <w:t>f</w:t>
       </w:r>
+      <w:proofErr w:type="spellEnd"/>
       <w:r>
         <w:t xml:space="preserve"> does </w:t>
       </w:r>
@@ -4801,14 +4876,22 @@
     </w:p>
     <w:p>
       <w:r>
-        <w:t xml:space="preserve">Describe the behaviour of the graph of </w:t>
-      </w:r>
-      <w:r>
-        <w:rPr>
-          <w:noProof/>
-        </w:rPr>
-        <w:drawing>
-          <wp:inline distT="0" distB="0" distL="0" distR="0">
+        <w:t xml:space="preserve">Describe the </w:t>
+      </w:r>
+      <w:proofErr w:type="spellStart"/>
+      <w:r>
+        <w:t>behaviour</w:t>
+      </w:r>
+      <w:proofErr w:type="spellEnd"/>
+      <w:r>
+        <w:t xml:space="preserve"> of the graph of </w:t>
+      </w:r>
+      <w:r>
+        <w:rPr>
+          <w:noProof/>
+        </w:rPr>
+        <w:drawing>
+          <wp:inline distT="0" distB="0" distL="0" distR="0" wp14:anchorId="077AE166" wp14:editId="1025C213">
             <wp:extent cx="88900" cy="165100"/>
             <wp:effectExtent l="0" t="0" r="0" b="0"/>
             <wp:docPr id="79" name="media/image79.png"/>
@@ -4851,7 +4934,7 @@
           <w:noProof/>
         </w:rPr>
         <w:drawing>
-          <wp:inline distT="0" distB="0" distL="0" distR="0">
+          <wp:inline distT="0" distB="0" distL="0" distR="0" wp14:anchorId="13931957" wp14:editId="0D3FC832">
             <wp:extent cx="177800" cy="190500"/>
             <wp:effectExtent l="0" t="0" r="0" b="0"/>
             <wp:docPr id="80" name="media/image80.png"/>
@@ -4919,6 +5002,7 @@
     </w:p>
     <w:p>
       <w:r>
+        <w:lastRenderedPageBreak/>
         <w:t xml:space="preserve">Write down the range of </w:t>
       </w:r>
       <w:r>
@@ -4926,7 +5010,7 @@
           <w:noProof/>
         </w:rPr>
         <w:drawing>
-          <wp:inline distT="0" distB="0" distL="0" distR="0">
+          <wp:inline distT="0" distB="0" distL="0" distR="0" wp14:anchorId="62EFD25F" wp14:editId="256666CC">
             <wp:extent cx="88900" cy="165100"/>
             <wp:effectExtent l="0" t="0" r="0" b="0"/>
             <wp:docPr id="81" name="media/image81.png"/>
@@ -4986,13 +5070,7 @@
         <w:rPr>
           <w:i/>
         </w:rPr>
-        <w:t>[</w:t>
-      </w:r>
-      <w:r>
-        <w:rPr>
-          <w:i/>
-        </w:rPr>
-        <w:t>4 marks]</w:t>
+        <w:t>[4 marks]</w:t>
       </w:r>
       <w:r>
         <w:t xml:space="preserve"> </w:t>
@@ -5009,7 +5087,7 @@
           <w:noProof/>
         </w:rPr>
         <w:drawing>
-          <wp:inline distT="0" distB="0" distL="0" distR="0">
+          <wp:inline distT="0" distB="0" distL="0" distR="0" wp14:anchorId="6482633E" wp14:editId="79263822">
             <wp:extent cx="4254500" cy="2781300"/>
             <wp:effectExtent l="0" t="0" r="0" b="0"/>
             <wp:docPr id="82" name="media/image82.png"/>
@@ -5054,7 +5132,7 @@
           <w:noProof/>
         </w:rPr>
         <w:drawing>
-          <wp:inline distT="0" distB="0" distL="0" distR="0">
+          <wp:inline distT="0" distB="0" distL="0" distR="0" wp14:anchorId="4A445ECC" wp14:editId="3BF5880F">
             <wp:extent cx="254000" cy="114300"/>
             <wp:effectExtent l="0" t="0" r="0" b="0"/>
             <wp:docPr id="83" name="media/image83.png"/>
@@ -5097,7 +5175,7 @@
           <w:noProof/>
         </w:rPr>
         <w:drawing>
-          <wp:inline distT="0" distB="0" distL="0" distR="0">
+          <wp:inline distT="0" distB="0" distL="0" distR="0" wp14:anchorId="55717A05" wp14:editId="7D62F219">
             <wp:extent cx="254000" cy="114300"/>
             <wp:effectExtent l="0" t="0" r="0" b="0"/>
             <wp:docPr id="84" name="media/image84.png"/>
@@ -5140,7 +5218,7 @@
           <w:noProof/>
         </w:rPr>
         <w:drawing>
-          <wp:inline distT="0" distB="0" distL="0" distR="0">
+          <wp:inline distT="0" distB="0" distL="0" distR="0" wp14:anchorId="57EE9294" wp14:editId="767A2E60">
             <wp:extent cx="254000" cy="139700"/>
             <wp:effectExtent l="0" t="0" r="0" b="0"/>
             <wp:docPr id="85" name="media/image85.png"/>
@@ -5183,7 +5261,7 @@
           <w:noProof/>
         </w:rPr>
         <w:drawing>
-          <wp:inline distT="0" distB="0" distL="0" distR="0">
+          <wp:inline distT="0" distB="0" distL="0" distR="0" wp14:anchorId="48520752" wp14:editId="0DEFA4BE">
             <wp:extent cx="393700" cy="165100"/>
             <wp:effectExtent l="0" t="0" r="0" b="0"/>
             <wp:docPr id="86" name="media/image86.png"/>
@@ -5231,7 +5309,7 @@
           <w:noProof/>
         </w:rPr>
         <w:drawing>
-          <wp:inline distT="0" distB="0" distL="0" distR="0">
+          <wp:inline distT="0" distB="0" distL="0" distR="0" wp14:anchorId="3D8FB93B" wp14:editId="4DC1ECB7">
             <wp:extent cx="330200" cy="190500"/>
             <wp:effectExtent l="0" t="0" r="0" b="0"/>
             <wp:docPr id="87" name="media/image87.png"/>
@@ -5279,7 +5357,7 @@
           <w:noProof/>
         </w:rPr>
         <w:drawing>
-          <wp:inline distT="0" distB="0" distL="0" distR="0">
+          <wp:inline distT="0" distB="0" distL="0" distR="0" wp14:anchorId="23A311FB" wp14:editId="41F59A6F">
             <wp:extent cx="1193800" cy="228600"/>
             <wp:effectExtent l="0" t="0" r="0" b="0"/>
             <wp:docPr id="88" name="media/image88.png"/>
@@ -5354,7 +5432,7 @@
           <w:noProof/>
         </w:rPr>
         <w:drawing>
-          <wp:inline distT="0" distB="0" distL="0" distR="0">
+          <wp:inline distT="0" distB="0" distL="0" distR="0" wp14:anchorId="06325C69" wp14:editId="550FD194">
             <wp:extent cx="368300" cy="190500"/>
             <wp:effectExtent l="0" t="0" r="0" b="0"/>
             <wp:docPr id="89" name="media/image89.png"/>
@@ -5454,7 +5532,6 @@
     </w:p>
     <w:p>
       <w:r>
-        <w:lastRenderedPageBreak/>
         <w:t xml:space="preserve">Fred paints the outside of the container. A tin of paint covers a surface area of </w:t>
       </w:r>
       <w:r>
@@ -5462,7 +5539,7 @@
           <w:noProof/>
         </w:rPr>
         <w:drawing>
-          <wp:inline distT="0" distB="0" distL="0" distR="0">
+          <wp:inline distT="0" distB="0" distL="0" distR="0" wp14:anchorId="5AE805C3" wp14:editId="1231F25E">
             <wp:extent cx="393700" cy="165100"/>
             <wp:effectExtent l="0" t="0" r="0" b="0"/>
             <wp:docPr id="90" name="media/image90.png"/>
@@ -5537,7 +5614,7 @@
           <w:noProof/>
         </w:rPr>
         <w:drawing>
-          <wp:inline distT="0" distB="0" distL="0" distR="0">
+          <wp:inline distT="0" distB="0" distL="0" distR="0" wp14:anchorId="212BC28A" wp14:editId="26D2D910">
             <wp:extent cx="1193800" cy="203200"/>
             <wp:effectExtent l="0" t="0" r="0" b="0"/>
             <wp:docPr id="91" name="media/image91.png"/>
@@ -5578,6 +5655,7 @@
     </w:p>
     <w:p>
       <w:r>
+        <w:lastRenderedPageBreak/>
         <w:t xml:space="preserve">Find the value of </w:t>
       </w:r>
       <w:r>
@@ -5585,7 +5663,7 @@
           <w:noProof/>
         </w:rPr>
         <w:drawing>
-          <wp:inline distT="0" distB="0" distL="0" distR="0">
+          <wp:inline distT="0" distB="0" distL="0" distR="0" wp14:anchorId="01DE05BF" wp14:editId="3D8F1613">
             <wp:extent cx="292100" cy="190500"/>
             <wp:effectExtent l="0" t="0" r="0" b="0"/>
             <wp:docPr id="92" name="media/image92.png"/>
@@ -5653,17 +5731,14 @@
     </w:p>
     <w:p>
       <w:r>
-        <w:t>Find the set of values of</w:t>
-      </w:r>
-      <w:r>
-        <w:t xml:space="preserve"> </w:t>
-      </w:r>
-      <w:r>
-        <w:rPr>
-          <w:noProof/>
-        </w:rPr>
-        <w:drawing>
-          <wp:inline distT="0" distB="0" distL="0" distR="0">
+        <w:t xml:space="preserve">Find the set of values of </w:t>
+      </w:r>
+      <w:r>
+        <w:rPr>
+          <w:noProof/>
+        </w:rPr>
+        <w:drawing>
+          <wp:inline distT="0" distB="0" distL="0" distR="0" wp14:anchorId="354EBEC2" wp14:editId="28F8D984">
             <wp:extent cx="88900" cy="114300"/>
             <wp:effectExtent l="0" t="0" r="0" b="0"/>
             <wp:docPr id="93" name="media/image93.png"/>
@@ -5706,7 +5781,7 @@
           <w:noProof/>
         </w:rPr>
         <w:drawing>
-          <wp:inline distT="0" distB="0" distL="0" distR="0">
+          <wp:inline distT="0" distB="0" distL="0" distR="0" wp14:anchorId="6DBD69E7" wp14:editId="1694B1AA">
             <wp:extent cx="88900" cy="165100"/>
             <wp:effectExtent l="0" t="0" r="0" b="0"/>
             <wp:docPr id="94" name="media/image94.png"/>
@@ -5781,7 +5856,7 @@
           <w:noProof/>
         </w:rPr>
         <w:drawing>
-          <wp:inline distT="0" distB="0" distL="0" distR="0">
+          <wp:inline distT="0" distB="0" distL="0" distR="0" wp14:anchorId="61708C37" wp14:editId="35C0026E">
             <wp:extent cx="1181100" cy="368300"/>
             <wp:effectExtent l="0" t="0" r="0" b="0"/>
             <wp:docPr id="95" name="media/image95.png"/>
@@ -5829,7 +5904,7 @@
           <w:noProof/>
         </w:rPr>
         <w:drawing>
-          <wp:inline distT="0" distB="0" distL="0" distR="0">
+          <wp:inline distT="0" distB="0" distL="0" distR="0" wp14:anchorId="222A17BF" wp14:editId="43DDAF70">
             <wp:extent cx="673100" cy="190500"/>
             <wp:effectExtent l="0" t="0" r="0" b="0"/>
             <wp:docPr id="96" name="media/image96.png"/>
@@ -5872,7 +5947,7 @@
           <w:noProof/>
         </w:rPr>
         <w:drawing>
-          <wp:inline distT="0" distB="0" distL="0" distR="0">
+          <wp:inline distT="0" distB="0" distL="0" distR="0" wp14:anchorId="2AA0263E" wp14:editId="5CE7E819">
             <wp:extent cx="381000" cy="152400"/>
             <wp:effectExtent l="0" t="0" r="0" b="0"/>
             <wp:docPr id="97" name="media/image97.png"/>
@@ -5915,7 +5990,7 @@
           <w:noProof/>
         </w:rPr>
         <w:drawing>
-          <wp:inline distT="0" distB="0" distL="0" distR="0">
+          <wp:inline distT="0" distB="0" distL="0" distR="0" wp14:anchorId="47BFDD2D" wp14:editId="2694D5E0">
             <wp:extent cx="330200" cy="203200"/>
             <wp:effectExtent l="0" t="0" r="0" b="0"/>
             <wp:docPr id="98" name="media/image98.png"/>
@@ -5958,7 +6033,7 @@
           <w:noProof/>
         </w:rPr>
         <w:drawing>
-          <wp:inline distT="0" distB="0" distL="0" distR="0">
+          <wp:inline distT="0" distB="0" distL="0" distR="0" wp14:anchorId="36DDB3A3" wp14:editId="72415612">
             <wp:extent cx="812800" cy="190500"/>
             <wp:effectExtent l="0" t="0" r="0" b="0"/>
             <wp:docPr id="99" name="media/image99.png"/>
@@ -5999,14 +6074,22 @@
     </w:p>
     <w:p>
       <w:r>
-        <w:t xml:space="preserve">(i)     Find </w:t>
-      </w:r>
-      <w:r>
-        <w:rPr>
-          <w:noProof/>
-        </w:rPr>
-        <w:drawing>
-          <wp:inline distT="0" distB="0" distL="0" distR="0">
+        <w:t>(</w:t>
+      </w:r>
+      <w:proofErr w:type="spellStart"/>
+      <w:r>
+        <w:t>i</w:t>
+      </w:r>
+      <w:proofErr w:type="spellEnd"/>
+      <w:r>
+        <w:t xml:space="preserve">)     Find </w:t>
+      </w:r>
+      <w:r>
+        <w:rPr>
+          <w:noProof/>
+        </w:rPr>
+        <w:drawing>
+          <wp:inline distT="0" distB="0" distL="0" distR="0" wp14:anchorId="4F8FD2EB" wp14:editId="5B9B6E3E">
             <wp:extent cx="368300" cy="190500"/>
             <wp:effectExtent l="0" t="0" r="0" b="0"/>
             <wp:docPr id="100" name="media/image100.png"/>
@@ -6063,7 +6146,7 @@
           <w:noProof/>
         </w:rPr>
         <w:drawing>
-          <wp:inline distT="0" distB="0" distL="0" distR="0">
+          <wp:inline distT="0" distB="0" distL="0" distR="0" wp14:anchorId="74E11770" wp14:editId="7A4D187F">
             <wp:extent cx="88900" cy="165100"/>
             <wp:effectExtent l="0" t="0" r="0" b="0"/>
             <wp:docPr id="101" name="media/image101.png"/>
@@ -6106,7 +6189,7 @@
           <w:noProof/>
         </w:rPr>
         <w:drawing>
-          <wp:inline distT="0" distB="0" distL="0" distR="0">
+          <wp:inline distT="0" distB="0" distL="0" distR="0" wp14:anchorId="7AB1C73B" wp14:editId="11350F75">
             <wp:extent cx="381000" cy="152400"/>
             <wp:effectExtent l="0" t="0" r="0" b="0"/>
             <wp:docPr id="102" name="media/image102.png"/>
@@ -6181,7 +6264,7 @@
           <w:noProof/>
         </w:rPr>
         <w:drawing>
-          <wp:inline distT="0" distB="0" distL="0" distR="0">
+          <wp:inline distT="0" distB="0" distL="0" distR="0" wp14:anchorId="3B9EBA12" wp14:editId="535511B7">
             <wp:extent cx="88900" cy="165100"/>
             <wp:effectExtent l="0" t="0" r="0" b="0"/>
             <wp:docPr id="103" name="media/image103.png"/>
@@ -6224,7 +6307,7 @@
           <w:noProof/>
         </w:rPr>
         <w:drawing>
-          <wp:inline distT="0" distB="0" distL="0" distR="0">
+          <wp:inline distT="0" distB="0" distL="0" distR="0" wp14:anchorId="019576C5" wp14:editId="5DFA1C83">
             <wp:extent cx="508000" cy="203200"/>
             <wp:effectExtent l="0" t="0" r="0" b="0"/>
             <wp:docPr id="104" name="media/image104.png"/>
@@ -6267,7 +6350,7 @@
           <w:noProof/>
         </w:rPr>
         <w:drawing>
-          <wp:inline distT="0" distB="0" distL="0" distR="0">
+          <wp:inline distT="0" distB="0" distL="0" distR="0" wp14:anchorId="5F24A93A" wp14:editId="1C7D00FF">
             <wp:extent cx="990599" cy="190500"/>
             <wp:effectExtent l="0" t="0" r="0" b="0"/>
             <wp:docPr id="105" name="media/image105.png"/>
@@ -6315,7 +6398,7 @@
           <w:noProof/>
         </w:rPr>
         <w:drawing>
-          <wp:inline distT="0" distB="0" distL="0" distR="0">
+          <wp:inline distT="0" distB="0" distL="0" distR="0" wp14:anchorId="029BF1D6" wp14:editId="33993EE3">
             <wp:extent cx="88900" cy="165100"/>
             <wp:effectExtent l="0" t="0" r="0" b="0"/>
             <wp:docPr id="106" name="media/image106.png"/>
@@ -6358,7 +6441,7 @@
           <w:noProof/>
         </w:rPr>
         <w:drawing>
-          <wp:inline distT="0" distB="0" distL="0" distR="0">
+          <wp:inline distT="0" distB="0" distL="0" distR="0" wp14:anchorId="190E6163" wp14:editId="57BAD20E">
             <wp:extent cx="381000" cy="152400"/>
             <wp:effectExtent l="0" t="0" r="0" b="0"/>
             <wp:docPr id="107" name="media/image107.png"/>
@@ -6433,7 +6516,7 @@
           <w:noProof/>
         </w:rPr>
         <w:drawing>
-          <wp:inline distT="0" distB="0" distL="0" distR="0">
+          <wp:inline distT="0" distB="0" distL="0" distR="0" wp14:anchorId="35193AAE" wp14:editId="23ECE5A7">
             <wp:extent cx="304800" cy="190500"/>
             <wp:effectExtent l="0" t="0" r="0" b="0"/>
             <wp:docPr id="108" name="media/image108.png"/>
@@ -6476,7 +6559,7 @@
           <w:noProof/>
         </w:rPr>
         <w:drawing>
-          <wp:inline distT="0" distB="0" distL="0" distR="0">
+          <wp:inline distT="0" distB="0" distL="0" distR="0" wp14:anchorId="5232F33C" wp14:editId="07AA2E26">
             <wp:extent cx="292100" cy="190500"/>
             <wp:effectExtent l="0" t="0" r="0" b="0"/>
             <wp:docPr id="109" name="media/image109.png"/>
@@ -6519,7 +6602,7 @@
           <w:noProof/>
         </w:rPr>
         <w:drawing>
-          <wp:inline distT="0" distB="0" distL="0" distR="0">
+          <wp:inline distT="0" distB="0" distL="0" distR="0" wp14:anchorId="26B92A1E" wp14:editId="28919139">
             <wp:extent cx="304800" cy="190500"/>
             <wp:effectExtent l="0" t="0" r="0" b="0"/>
             <wp:docPr id="110" name="media/image110.png"/>
@@ -6568,7 +6651,7 @@
           <w:noProof/>
         </w:rPr>
         <w:drawing>
-          <wp:inline distT="0" distB="0" distL="0" distR="0">
+          <wp:inline distT="0" distB="0" distL="0" distR="0" wp14:anchorId="737D06C1" wp14:editId="1E790C28">
             <wp:extent cx="3429000" cy="2921000"/>
             <wp:effectExtent l="0" t="0" r="0" b="0"/>
             <wp:docPr id="111" name="media/image111.png"/>
@@ -6613,7 +6696,7 @@
           <w:noProof/>
         </w:rPr>
         <w:drawing>
-          <wp:inline distT="0" distB="0" distL="0" distR="0">
+          <wp:inline distT="0" distB="0" distL="0" distR="0" wp14:anchorId="24D41FB1" wp14:editId="78D095E0">
             <wp:extent cx="279400" cy="190500"/>
             <wp:effectExtent l="0" t="0" r="0" b="0"/>
             <wp:docPr id="112" name="media/image112.png"/>
@@ -6649,17 +6732,14 @@
         </w:drawing>
       </w:r>
       <w:r>
-        <w:t xml:space="preserve"> , </w:t>
-      </w:r>
-      <w:r>
-        <w:t xml:space="preserve">of </w:t>
-      </w:r>
-      <w:r>
-        <w:rPr>
-          <w:noProof/>
-        </w:rPr>
-        <w:drawing>
-          <wp:inline distT="0" distB="0" distL="0" distR="0">
+        <w:t xml:space="preserve"> , of </w:t>
+      </w:r>
+      <w:r>
+        <w:rPr>
+          <w:noProof/>
+        </w:rPr>
+        <w:drawing>
+          <wp:inline distT="0" distB="0" distL="0" distR="0" wp14:anchorId="7512A4A3" wp14:editId="67430191">
             <wp:extent cx="342900" cy="190500"/>
             <wp:effectExtent l="0" t="0" r="0" b="0"/>
             <wp:docPr id="113" name="media/image113.png"/>
@@ -6702,7 +6782,7 @@
           <w:noProof/>
         </w:rPr>
         <w:drawing>
-          <wp:inline distT="0" distB="0" distL="0" distR="0">
+          <wp:inline distT="0" distB="0" distL="0" distR="0" wp14:anchorId="109FF75D" wp14:editId="63E15C89">
             <wp:extent cx="368300" cy="190500"/>
             <wp:effectExtent l="0" t="0" r="0" b="0"/>
             <wp:docPr id="114" name="media/image114.png"/>
@@ -6777,7 +6857,7 @@
           <w:noProof/>
         </w:rPr>
         <w:drawing>
-          <wp:inline distT="0" distB="0" distL="0" distR="0">
+          <wp:inline distT="0" distB="0" distL="0" distR="0" wp14:anchorId="57A7E4FC" wp14:editId="5F0882FE">
             <wp:extent cx="88900" cy="152400"/>
             <wp:effectExtent l="0" t="0" r="0" b="0"/>
             <wp:docPr id="115" name="media/image115.png"/>
@@ -6813,14 +6893,22 @@
         </w:drawing>
       </w:r>
       <w:r>
-        <w:t xml:space="preserve"> and </w:t>
-      </w:r>
-      <w:r>
-        <w:rPr>
-          <w:noProof/>
-        </w:rPr>
-        <w:drawing>
-          <wp:inline distT="0" distB="0" distL="0" distR="0">
+        <w:t xml:space="preserve"> </w:t>
+      </w:r>
+      <w:proofErr w:type="spellStart"/>
+      <w:r>
+        <w:t>and</w:t>
+      </w:r>
+      <w:proofErr w:type="spellEnd"/>
+      <w:r>
+        <w:t xml:space="preserve"> </w:t>
+      </w:r>
+      <w:r>
+        <w:rPr>
+          <w:noProof/>
+        </w:rPr>
+        <w:drawing>
+          <wp:inline distT="0" distB="0" distL="0" distR="0" wp14:anchorId="6496363E" wp14:editId="71ABDEE8">
             <wp:extent cx="165100" cy="152400"/>
             <wp:effectExtent l="0" t="0" r="0" b="0"/>
             <wp:docPr id="116" name="media/image116.png"/>
@@ -6868,7 +6956,7 @@
           <w:noProof/>
         </w:rPr>
         <w:drawing>
-          <wp:inline distT="0" distB="0" distL="0" distR="0">
+          <wp:inline distT="0" distB="0" distL="0" distR="0" wp14:anchorId="69936A2E" wp14:editId="575D694F">
             <wp:extent cx="4826000" cy="3111500"/>
             <wp:effectExtent l="0" t="0" r="0" b="0"/>
             <wp:docPr id="117" name="media/image117.png"/>
@@ -6913,7 +7001,7 @@
           <w:noProof/>
         </w:rPr>
         <w:drawing>
-          <wp:inline distT="0" distB="0" distL="0" distR="0">
+          <wp:inline distT="0" distB="0" distL="0" distR="0" wp14:anchorId="359DEC8B" wp14:editId="0688591B">
             <wp:extent cx="88900" cy="152400"/>
             <wp:effectExtent l="0" t="0" r="0" b="0"/>
             <wp:docPr id="118" name="media/image118.png"/>
@@ -6956,7 +7044,7 @@
           <w:noProof/>
         </w:rPr>
         <w:drawing>
-          <wp:inline distT="0" distB="0" distL="0" distR="0">
+          <wp:inline distT="0" distB="0" distL="0" distR="0" wp14:anchorId="37CF14A9" wp14:editId="1E58658C">
             <wp:extent cx="381000" cy="152400"/>
             <wp:effectExtent l="0" t="0" r="0" b="0"/>
             <wp:docPr id="119" name="media/image119.png"/>
@@ -7037,7 +7125,7 @@
           <w:noProof/>
         </w:rPr>
         <w:drawing>
-          <wp:inline distT="0" distB="0" distL="0" distR="0">
+          <wp:inline distT="0" distB="0" distL="0" distR="0" wp14:anchorId="403C70A5" wp14:editId="69BA3A0A">
             <wp:extent cx="1295400" cy="190500"/>
             <wp:effectExtent l="0" t="0" r="0" b="0"/>
             <wp:docPr id="120" name="media/image120.png"/>
@@ -7088,7 +7176,7 @@
           <w:noProof/>
         </w:rPr>
         <w:drawing>
-          <wp:inline distT="0" distB="0" distL="0" distR="0">
+          <wp:inline distT="0" distB="0" distL="0" distR="0" wp14:anchorId="28517224" wp14:editId="5794A71E">
             <wp:extent cx="76200" cy="139700"/>
             <wp:effectExtent l="0" t="0" r="0" b="0"/>
             <wp:docPr id="121" name="media/image121.png"/>
@@ -7124,10 +7212,7 @@
         </w:drawing>
       </w:r>
       <w:r>
-        <w:t xml:space="preserve">-coordinate </w:t>
-      </w:r>
-      <w:r>
-        <w:t>of P.</w:t>
+        <w:t>-coordinate of P.</w:t>
       </w:r>
     </w:p>
     <w:p>
@@ -7166,7 +7251,7 @@
           <w:noProof/>
         </w:rPr>
         <w:drawing>
-          <wp:inline distT="0" distB="0" distL="0" distR="0">
+          <wp:inline distT="0" distB="0" distL="0" distR="0" wp14:anchorId="7CDC1425" wp14:editId="21FDBF03">
             <wp:extent cx="88900" cy="152400"/>
             <wp:effectExtent l="0" t="0" r="0" b="0"/>
             <wp:docPr id="122" name="media/image122.png"/>
@@ -7241,7 +7326,7 @@
           <w:noProof/>
         </w:rPr>
         <w:drawing>
-          <wp:inline distT="0" distB="0" distL="0" distR="0">
+          <wp:inline distT="0" distB="0" distL="0" distR="0" wp14:anchorId="1E959B67" wp14:editId="6C777291">
             <wp:extent cx="1181100" cy="254000"/>
             <wp:effectExtent l="0" t="0" r="0" b="0"/>
             <wp:docPr id="123" name="media/image123.png"/>
@@ -7284,7 +7369,7 @@
           <w:noProof/>
         </w:rPr>
         <w:drawing>
-          <wp:inline distT="0" distB="0" distL="0" distR="0">
+          <wp:inline distT="0" distB="0" distL="0" distR="0" wp14:anchorId="3D730EB3" wp14:editId="0207C3C5">
             <wp:extent cx="787400" cy="152400"/>
             <wp:effectExtent l="0" t="0" r="0" b="0"/>
             <wp:docPr id="124" name="media/image124.png"/>
@@ -7327,7 +7412,7 @@
           <w:noProof/>
         </w:rPr>
         <w:drawing>
-          <wp:inline distT="0" distB="0" distL="0" distR="0">
+          <wp:inline distT="0" distB="0" distL="0" distR="0" wp14:anchorId="7EEE0EC4" wp14:editId="0DB969DF">
             <wp:extent cx="419100" cy="241300"/>
             <wp:effectExtent l="0" t="0" r="0" b="0"/>
             <wp:docPr id="125" name="media/image125.png"/>
@@ -7370,7 +7455,7 @@
           <w:noProof/>
         </w:rPr>
         <w:drawing>
-          <wp:inline distT="0" distB="0" distL="0" distR="0">
+          <wp:inline distT="0" distB="0" distL="0" distR="0" wp14:anchorId="1D1F5360" wp14:editId="55CE48AA">
             <wp:extent cx="381000" cy="177800"/>
             <wp:effectExtent l="0" t="0" r="0" b="0"/>
             <wp:docPr id="126" name="media/image126.png"/>
@@ -7413,7 +7498,7 @@
           <w:noProof/>
         </w:rPr>
         <w:drawing>
-          <wp:inline distT="0" distB="0" distL="0" distR="0">
+          <wp:inline distT="0" distB="0" distL="0" distR="0" wp14:anchorId="65C683D6" wp14:editId="0BBCA008">
             <wp:extent cx="88900" cy="165100"/>
             <wp:effectExtent l="0" t="0" r="0" b="0"/>
             <wp:docPr id="127" name="media/image127.png"/>
@@ -7462,7 +7547,7 @@
           <w:noProof/>
         </w:rPr>
         <w:drawing>
-          <wp:inline distT="0" distB="0" distL="0" distR="0">
+          <wp:inline distT="0" distB="0" distL="0" distR="0" wp14:anchorId="5E540CF9" wp14:editId="5982A3E4">
             <wp:extent cx="5257800" cy="5905500"/>
             <wp:effectExtent l="0" t="0" r="0" b="0"/>
             <wp:docPr id="128" name="media/image128.png"/>
@@ -7507,7 +7592,7 @@
           <w:noProof/>
         </w:rPr>
         <w:drawing>
-          <wp:inline distT="0" distB="0" distL="0" distR="0">
+          <wp:inline distT="0" distB="0" distL="0" distR="0" wp14:anchorId="03D65034" wp14:editId="4FCF7D5B">
             <wp:extent cx="88900" cy="165100"/>
             <wp:effectExtent l="0" t="0" r="0" b="0"/>
             <wp:docPr id="129" name="media/image129.png"/>
@@ -7555,7 +7640,7 @@
           <w:noProof/>
         </w:rPr>
         <w:drawing>
-          <wp:inline distT="0" distB="0" distL="0" distR="0">
+          <wp:inline distT="0" distB="0" distL="0" distR="0" wp14:anchorId="6608FB2D" wp14:editId="0198D581">
             <wp:extent cx="76200" cy="152400"/>
             <wp:effectExtent l="0" t="0" r="0" b="0"/>
             <wp:docPr id="130" name="media/image130.png"/>
@@ -7598,7 +7683,7 @@
           <w:noProof/>
         </w:rPr>
         <w:drawing>
-          <wp:inline distT="0" distB="0" distL="0" distR="0">
+          <wp:inline distT="0" distB="0" distL="0" distR="0" wp14:anchorId="5F435568" wp14:editId="353062AE">
             <wp:extent cx="76200" cy="152400"/>
             <wp:effectExtent l="0" t="0" r="0" b="0"/>
             <wp:docPr id="131" name="media/image131.png"/>
@@ -7646,7 +7731,7 @@
           <w:noProof/>
         </w:rPr>
         <w:drawing>
-          <wp:inline distT="0" distB="0" distL="0" distR="0">
+          <wp:inline distT="0" distB="0" distL="0" distR="0" wp14:anchorId="1C4681BC" wp14:editId="57EBB893">
             <wp:extent cx="1371600" cy="355600"/>
             <wp:effectExtent l="0" t="0" r="0" b="0"/>
             <wp:docPr id="132" name="media/image132.png"/>
@@ -7753,7 +7838,7 @@
           <w:noProof/>
         </w:rPr>
         <w:drawing>
-          <wp:inline distT="0" distB="0" distL="0" distR="0">
+          <wp:inline distT="0" distB="0" distL="0" distR="0" wp14:anchorId="0914D0D9" wp14:editId="7E9CC874">
             <wp:extent cx="368300" cy="165100"/>
             <wp:effectExtent l="0" t="0" r="0" b="0"/>
             <wp:docPr id="133" name="media/image133.png"/>
@@ -7852,7 +7937,7 @@
           <w:noProof/>
         </w:rPr>
         <w:drawing>
-          <wp:inline distT="0" distB="0" distL="0" distR="0">
+          <wp:inline distT="0" distB="0" distL="0" distR="0" wp14:anchorId="5FC3101C" wp14:editId="594DF9AE">
             <wp:extent cx="88900" cy="165100"/>
             <wp:effectExtent l="0" t="0" r="0" b="0"/>
             <wp:docPr id="134" name="media/image134.png"/>
@@ -7903,17 +7988,14 @@
         <w:t>1</w:t>
       </w:r>
       <w:r>
-        <w:t xml:space="preserve"> with equation</w:t>
-      </w:r>
-      <w:r>
-        <w:t xml:space="preserve"> </w:t>
-      </w:r>
-      <w:r>
-        <w:rPr>
-          <w:noProof/>
-        </w:rPr>
-        <w:drawing>
-          <wp:inline distT="0" distB="0" distL="0" distR="0">
+        <w:t xml:space="preserve"> with equation </w:t>
+      </w:r>
+      <w:r>
+        <w:rPr>
+          <w:noProof/>
+        </w:rPr>
+        <w:drawing>
+          <wp:inline distT="0" distB="0" distL="0" distR="0" wp14:anchorId="1F707D8D" wp14:editId="398D4EEF">
             <wp:extent cx="723900" cy="165100"/>
             <wp:effectExtent l="0" t="0" r="0" b="0"/>
             <wp:docPr id="135" name="media/image135.png"/>
@@ -7956,7 +8038,7 @@
           <w:noProof/>
         </w:rPr>
         <w:drawing>
-          <wp:inline distT="0" distB="0" distL="0" distR="0">
+          <wp:inline distT="0" distB="0" distL="0" distR="0" wp14:anchorId="7D19EFF3" wp14:editId="67174844">
             <wp:extent cx="88900" cy="165100"/>
             <wp:effectExtent l="0" t="0" r="0" b="0"/>
             <wp:docPr id="136" name="media/image136.png"/>
@@ -7999,7 +8081,7 @@
           <w:noProof/>
         </w:rPr>
         <w:drawing>
-          <wp:inline distT="0" distB="0" distL="0" distR="0">
+          <wp:inline distT="0" distB="0" distL="0" distR="0" wp14:anchorId="033C56D0" wp14:editId="3CDB1193">
             <wp:extent cx="381000" cy="152400"/>
             <wp:effectExtent l="0" t="0" r="0" b="0"/>
             <wp:docPr id="137" name="media/image137.png"/>
@@ -8044,7 +8126,7 @@
           <w:noProof/>
         </w:rPr>
         <w:drawing>
-          <wp:inline distT="0" distB="0" distL="0" distR="0">
+          <wp:inline distT="0" distB="0" distL="0" distR="0" wp14:anchorId="3B3E0E18" wp14:editId="56AF8975">
             <wp:extent cx="368300" cy="190500"/>
             <wp:effectExtent l="0" t="0" r="0" b="0"/>
             <wp:docPr id="138" name="media/image138.png"/>
@@ -8119,7 +8201,7 @@
           <w:noProof/>
         </w:rPr>
         <w:drawing>
-          <wp:inline distT="0" distB="0" distL="0" distR="0">
+          <wp:inline distT="0" distB="0" distL="0" distR="0" wp14:anchorId="27392612" wp14:editId="56764ED7">
             <wp:extent cx="317500" cy="190500"/>
             <wp:effectExtent l="0" t="0" r="0" b="0"/>
             <wp:docPr id="139" name="media/image139.png"/>
@@ -8194,7 +8276,7 @@
           <w:noProof/>
         </w:rPr>
         <w:drawing>
-          <wp:inline distT="0" distB="0" distL="0" distR="0">
+          <wp:inline distT="0" distB="0" distL="0" distR="0" wp14:anchorId="13BB60D4" wp14:editId="167E6CE0">
             <wp:extent cx="1219200" cy="215900"/>
             <wp:effectExtent l="0" t="0" r="0" b="0"/>
             <wp:docPr id="140" name="media/image140.png"/>
@@ -8237,7 +8319,7 @@
           <w:noProof/>
         </w:rPr>
         <w:drawing>
-          <wp:inline distT="0" distB="0" distL="0" distR="0">
+          <wp:inline distT="0" distB="0" distL="0" distR="0" wp14:anchorId="0B238846" wp14:editId="6D2F9010">
             <wp:extent cx="76200" cy="139700"/>
             <wp:effectExtent l="0" t="0" r="0" b="0"/>
             <wp:docPr id="141" name="media/image141.png"/>
@@ -8280,7 +8362,7 @@
           <w:noProof/>
         </w:rPr>
         <w:drawing>
-          <wp:inline distT="0" distB="0" distL="0" distR="0">
+          <wp:inline distT="0" distB="0" distL="0" distR="0" wp14:anchorId="54B69D36" wp14:editId="7CBA13EE">
             <wp:extent cx="381000" cy="152400"/>
             <wp:effectExtent l="0" t="0" r="0" b="0"/>
             <wp:docPr id="142" name="media/image142.png"/>
@@ -8460,7 +8542,7 @@
           <w:noProof/>
         </w:rPr>
         <w:drawing>
-          <wp:inline distT="0" distB="0" distL="0" distR="0">
+          <wp:inline distT="0" distB="0" distL="0" distR="0" wp14:anchorId="099B8035" wp14:editId="2D9236B7">
             <wp:extent cx="838200" cy="190500"/>
             <wp:effectExtent l="0" t="0" r="0" b="0"/>
             <wp:docPr id="143" name="media/image143.png"/>
@@ -8501,14 +8583,22 @@
     </w:p>
     <w:p>
       <w:r>
-        <w:t xml:space="preserve">(i)     Find the first four derivatives of </w:t>
-      </w:r>
-      <w:r>
-        <w:rPr>
-          <w:noProof/>
-        </w:rPr>
-        <w:drawing>
-          <wp:inline distT="0" distB="0" distL="0" distR="0">
+        <w:t>(</w:t>
+      </w:r>
+      <w:proofErr w:type="spellStart"/>
+      <w:r>
+        <w:t>i</w:t>
+      </w:r>
+      <w:proofErr w:type="spellEnd"/>
+      <w:r>
+        <w:t xml:space="preserve">)     Find the first four derivatives of </w:t>
+      </w:r>
+      <w:r>
+        <w:rPr>
+          <w:noProof/>
+        </w:rPr>
+        <w:drawing>
+          <wp:inline distT="0" distB="0" distL="0" distR="0" wp14:anchorId="5D49CC91" wp14:editId="7339B874">
             <wp:extent cx="304800" cy="190500"/>
             <wp:effectExtent l="0" t="0" r="0" b="0"/>
             <wp:docPr id="144" name="media/image144.png"/>
@@ -8556,7 +8646,7 @@
           <w:noProof/>
         </w:rPr>
         <w:drawing>
-          <wp:inline distT="0" distB="0" distL="0" distR="0">
+          <wp:inline distT="0" distB="0" distL="0" distR="0" wp14:anchorId="08663BEC" wp14:editId="551570EC">
             <wp:extent cx="520700" cy="215900"/>
             <wp:effectExtent l="0" t="0" r="0" b="0"/>
             <wp:docPr id="145" name="media/image145.png"/>
@@ -8631,7 +8721,7 @@
           <w:noProof/>
         </w:rPr>
         <w:drawing>
-          <wp:inline distT="0" distB="0" distL="0" distR="0">
+          <wp:inline distT="0" distB="0" distL="0" distR="0" wp14:anchorId="329A03AC" wp14:editId="598BB393">
             <wp:extent cx="673100" cy="203200"/>
             <wp:effectExtent l="0" t="0" r="0" b="0"/>
             <wp:docPr id="146" name="media/image146.png"/>
@@ -8674,7 +8764,7 @@
           <w:noProof/>
         </w:rPr>
         <w:drawing>
-          <wp:inline distT="0" distB="0" distL="0" distR="0">
+          <wp:inline distT="0" distB="0" distL="0" distR="0" wp14:anchorId="5F75034A" wp14:editId="270C1583">
             <wp:extent cx="482600" cy="165100"/>
             <wp:effectExtent l="0" t="0" r="0" b="0"/>
             <wp:docPr id="147" name="media/image147.png"/>
@@ -8715,17 +8805,22 @@
     </w:p>
     <w:p>
       <w:r>
-        <w:t>(i)     Find the first three deriva</w:t>
-      </w:r>
-      <w:r>
-        <w:t xml:space="preserve">tives of </w:t>
-      </w:r>
-      <w:r>
-        <w:rPr>
-          <w:noProof/>
-        </w:rPr>
-        <w:drawing>
-          <wp:inline distT="0" distB="0" distL="0" distR="0">
+        <w:t>(</w:t>
+      </w:r>
+      <w:proofErr w:type="spellStart"/>
+      <w:r>
+        <w:t>i</w:t>
+      </w:r>
+      <w:proofErr w:type="spellEnd"/>
+      <w:r>
+        <w:t xml:space="preserve">)     Find the first three derivatives of </w:t>
+      </w:r>
+      <w:r>
+        <w:rPr>
+          <w:noProof/>
+        </w:rPr>
+        <w:drawing>
+          <wp:inline distT="0" distB="0" distL="0" distR="0" wp14:anchorId="15A1FE16" wp14:editId="029D4E04">
             <wp:extent cx="292100" cy="190500"/>
             <wp:effectExtent l="0" t="0" r="0" b="0"/>
             <wp:docPr id="148" name="media/image148.png"/>
@@ -8773,7 +8868,7 @@
           <w:noProof/>
         </w:rPr>
         <w:drawing>
-          <wp:inline distT="0" distB="0" distL="0" distR="0">
+          <wp:inline distT="0" distB="0" distL="0" distR="0" wp14:anchorId="67C68F85" wp14:editId="477CD7A1">
             <wp:extent cx="1574800" cy="292100"/>
             <wp:effectExtent l="0" t="0" r="0" b="0"/>
             <wp:docPr id="149" name="media/image149.png"/>
@@ -8816,7 +8911,7 @@
           <w:noProof/>
         </w:rPr>
         <w:drawing>
-          <wp:inline distT="0" distB="0" distL="0" distR="0">
+          <wp:inline distT="0" distB="0" distL="0" distR="0" wp14:anchorId="1B692511" wp14:editId="2BBFAE08">
             <wp:extent cx="88900" cy="139700"/>
             <wp:effectExtent l="0" t="0" r="0" b="0"/>
             <wp:docPr id="150" name="media/image150.png"/>
@@ -8891,7 +8986,7 @@
           <w:noProof/>
         </w:rPr>
         <w:drawing>
-          <wp:inline distT="0" distB="0" distL="0" distR="0">
+          <wp:inline distT="0" distB="0" distL="0" distR="0" wp14:anchorId="73842CDD" wp14:editId="30BA10D3">
             <wp:extent cx="457200" cy="152400"/>
             <wp:effectExtent l="0" t="0" r="0" b="0"/>
             <wp:docPr id="151" name="media/image151.png"/>
@@ -8927,14 +9022,22 @@
         </w:drawing>
       </w:r>
       <w:r>
-        <w:t xml:space="preserve"> and </w:t>
-      </w:r>
-      <w:r>
-        <w:rPr>
-          <w:noProof/>
-        </w:rPr>
-        <w:drawing>
-          <wp:inline distT="0" distB="0" distL="0" distR="0">
+        <w:t xml:space="preserve"> </w:t>
+      </w:r>
+      <w:proofErr w:type="spellStart"/>
+      <w:r>
+        <w:t>and</w:t>
+      </w:r>
+      <w:proofErr w:type="spellEnd"/>
+      <w:r>
+        <w:t xml:space="preserve"> </w:t>
+      </w:r>
+      <w:r>
+        <w:rPr>
+          <w:noProof/>
+        </w:rPr>
+        <w:drawing>
+          <wp:inline distT="0" distB="0" distL="0" distR="0" wp14:anchorId="6D242FEA" wp14:editId="204F05DE">
             <wp:extent cx="1866899" cy="228600"/>
             <wp:effectExtent l="0" t="0" r="0" b="0"/>
             <wp:docPr id="152" name="media/image152.png"/>
@@ -8975,14 +9078,22 @@
     </w:p>
     <w:p>
       <w:r>
-        <w:t xml:space="preserve">(i)     Find </w:t>
-      </w:r>
-      <w:r>
-        <w:rPr>
-          <w:noProof/>
-        </w:rPr>
-        <w:drawing>
-          <wp:inline distT="0" distB="0" distL="0" distR="0">
+        <w:t>(</w:t>
+      </w:r>
+      <w:proofErr w:type="spellStart"/>
+      <w:r>
+        <w:t>i</w:t>
+      </w:r>
+      <w:proofErr w:type="spellEnd"/>
+      <w:r>
+        <w:t xml:space="preserve">)     Find </w:t>
+      </w:r>
+      <w:r>
+        <w:rPr>
+          <w:noProof/>
+        </w:rPr>
+        <w:drawing>
+          <wp:inline distT="0" distB="0" distL="0" distR="0" wp14:anchorId="12A0D1D2" wp14:editId="3E9E134C">
             <wp:extent cx="355600" cy="190500"/>
             <wp:effectExtent l="0" t="0" r="0" b="0"/>
             <wp:docPr id="153" name="media/image153.png"/>
@@ -9031,7 +9142,7 @@
           <w:noProof/>
         </w:rPr>
         <w:drawing>
-          <wp:inline distT="0" distB="0" distL="0" distR="0">
+          <wp:inline distT="0" distB="0" distL="0" distR="0" wp14:anchorId="51571251" wp14:editId="146680C0">
             <wp:extent cx="1003300" cy="254000"/>
             <wp:effectExtent l="0" t="0" r="0" b="0"/>
             <wp:docPr id="154" name="media/image154.png"/>
@@ -9106,7 +9217,7 @@
           <w:noProof/>
         </w:rPr>
         <w:drawing>
-          <wp:inline distT="0" distB="0" distL="0" distR="0">
+          <wp:inline distT="0" distB="0" distL="0" distR="0" wp14:anchorId="3B65F8A0" wp14:editId="51FFF8C7">
             <wp:extent cx="1574800" cy="215900"/>
             <wp:effectExtent l="0" t="0" r="0" b="0"/>
             <wp:docPr id="155" name="media/image155.png"/>
@@ -9149,7 +9260,7 @@
           <w:noProof/>
         </w:rPr>
         <w:drawing>
-          <wp:inline distT="0" distB="0" distL="0" distR="0">
+          <wp:inline distT="0" distB="0" distL="0" distR="0" wp14:anchorId="63F7BE49" wp14:editId="324BE81D">
             <wp:extent cx="762000" cy="152400"/>
             <wp:effectExtent l="0" t="0" r="0" b="0"/>
             <wp:docPr id="156" name="media/image156.png"/>
@@ -9192,7 +9303,7 @@
           <w:noProof/>
         </w:rPr>
         <w:drawing>
-          <wp:inline distT="0" distB="0" distL="0" distR="0">
+          <wp:inline distT="0" distB="0" distL="0" distR="0" wp14:anchorId="25146219" wp14:editId="1A043073">
             <wp:extent cx="88900" cy="165100"/>
             <wp:effectExtent l="0" t="0" r="0" b="0"/>
             <wp:docPr id="157" name="media/image157.png"/>
@@ -9240,7 +9351,7 @@
           <w:noProof/>
         </w:rPr>
         <w:drawing>
-          <wp:inline distT="0" distB="0" distL="0" distR="0">
+          <wp:inline distT="0" distB="0" distL="0" distR="0" wp14:anchorId="2DC37DAD" wp14:editId="3FB91DC7">
             <wp:extent cx="6045200" cy="3429000"/>
             <wp:effectExtent l="0" t="0" r="0" b="0"/>
             <wp:docPr id="158" name="media/image158.png"/>
@@ -9285,7 +9396,7 @@
           <w:noProof/>
         </w:rPr>
         <w:drawing>
-          <wp:inline distT="0" distB="0" distL="0" distR="0">
+          <wp:inline distT="0" distB="0" distL="0" distR="0" wp14:anchorId="3BB84385" wp14:editId="27031232">
             <wp:extent cx="76200" cy="139700"/>
             <wp:effectExtent l="0" t="0" r="0" b="0"/>
             <wp:docPr id="159" name="media/image159.png"/>
@@ -9328,7 +9439,7 @@
           <w:noProof/>
         </w:rPr>
         <w:drawing>
-          <wp:inline distT="0" distB="0" distL="0" distR="0">
+          <wp:inline distT="0" distB="0" distL="0" distR="0" wp14:anchorId="3BDDC994" wp14:editId="468AFC32">
             <wp:extent cx="76200" cy="152400"/>
             <wp:effectExtent l="0" t="0" r="0" b="0"/>
             <wp:docPr id="160" name="media/image160.png"/>
@@ -9371,7 +9482,7 @@
           <w:noProof/>
         </w:rPr>
         <w:drawing>
-          <wp:inline distT="0" distB="0" distL="0" distR="0">
+          <wp:inline distT="0" distB="0" distL="0" distR="0" wp14:anchorId="5CF9E44D" wp14:editId="79B84B84">
             <wp:extent cx="76200" cy="152400"/>
             <wp:effectExtent l="0" t="0" r="0" b="0"/>
             <wp:docPr id="161" name="media/image161.png"/>
@@ -9419,7 +9530,7 @@
           <w:noProof/>
         </w:rPr>
         <w:drawing>
-          <wp:inline distT="0" distB="0" distL="0" distR="0">
+          <wp:inline distT="0" distB="0" distL="0" distR="0" wp14:anchorId="2E35F639" wp14:editId="6733B881">
             <wp:extent cx="88900" cy="139700"/>
             <wp:effectExtent l="0" t="0" r="0" b="0"/>
             <wp:docPr id="162" name="media/image162.png"/>
@@ -9462,7 +9573,7 @@
           <w:noProof/>
         </w:rPr>
         <w:drawing>
-          <wp:inline distT="0" distB="0" distL="0" distR="0">
+          <wp:inline distT="0" distB="0" distL="0" distR="0" wp14:anchorId="463A17DC" wp14:editId="3DB23B73">
             <wp:extent cx="63500" cy="139700"/>
             <wp:effectExtent l="0" t="0" r="0" b="0"/>
             <wp:docPr id="163" name="media/image163.png"/>
@@ -9510,7 +9621,7 @@
           <w:noProof/>
         </w:rPr>
         <w:drawing>
-          <wp:inline distT="0" distB="0" distL="0" distR="0">
+          <wp:inline distT="0" distB="0" distL="0" distR="0" wp14:anchorId="799F6D29" wp14:editId="742BBB8C">
             <wp:extent cx="355600" cy="190500"/>
             <wp:effectExtent l="0" t="0" r="0" b="0"/>
             <wp:docPr id="164" name="media/image164.png"/>
@@ -9583,14 +9694,22 @@
     </w:p>
     <w:p>
       <w:r>
-        <w:t xml:space="preserve">(i)     show that </w:t>
-      </w:r>
-      <w:r>
-        <w:rPr>
-          <w:noProof/>
-        </w:rPr>
-        <w:drawing>
-          <wp:inline distT="0" distB="0" distL="0" distR="0">
+        <w:t>(</w:t>
+      </w:r>
+      <w:proofErr w:type="spellStart"/>
+      <w:r>
+        <w:t>i</w:t>
+      </w:r>
+      <w:proofErr w:type="spellEnd"/>
+      <w:r>
+        <w:t xml:space="preserve">)     show that </w:t>
+      </w:r>
+      <w:r>
+        <w:rPr>
+          <w:noProof/>
+        </w:rPr>
+        <w:drawing>
+          <wp:inline distT="0" distB="0" distL="0" distR="0" wp14:anchorId="4CC6DB3A" wp14:editId="03D5132B">
             <wp:extent cx="482600" cy="165100"/>
             <wp:effectExtent l="0" t="0" r="0" b="0"/>
             <wp:docPr id="165" name="media/image165.png"/>
@@ -9670,7 +9789,7 @@
           <w:noProof/>
         </w:rPr>
         <w:drawing>
-          <wp:inline distT="0" distB="0" distL="0" distR="0">
+          <wp:inline distT="0" distB="0" distL="0" distR="0" wp14:anchorId="204D1CF5" wp14:editId="495CAFA8">
             <wp:extent cx="304800" cy="190500"/>
             <wp:effectExtent l="0" t="0" r="0" b="0"/>
             <wp:docPr id="166" name="media/image166.png"/>
@@ -9746,7 +9865,7 @@
           <w:noProof/>
         </w:rPr>
         <w:drawing>
-          <wp:inline distT="0" distB="0" distL="0" distR="0">
+          <wp:inline distT="0" distB="0" distL="0" distR="0" wp14:anchorId="03CB92E8" wp14:editId="33CF7DB6">
             <wp:extent cx="304800" cy="190500"/>
             <wp:effectExtent l="0" t="0" r="0" b="0"/>
             <wp:docPr id="167" name="media/image167.png"/>
@@ -9789,7 +9908,7 @@
           <w:noProof/>
         </w:rPr>
         <w:drawing>
-          <wp:inline distT="0" distB="0" distL="0" distR="0">
+          <wp:inline distT="0" distB="0" distL="0" distR="0" wp14:anchorId="3A168822" wp14:editId="0D71521A">
             <wp:extent cx="800100" cy="190500"/>
             <wp:effectExtent l="0" t="0" r="0" b="0"/>
             <wp:docPr id="168" name="media/image168.png"/>
@@ -9848,12 +9967,7 @@
         <w:t>a</w:t>
       </w:r>
       <w:r>
-        <w:t xml:space="preserve"> .</w:t>
-      </w:r>
-      <w:bookmarkStart w:id="0" w:name="_GoBack"/>
-      <w:bookmarkEnd w:id="0"/>
-      <w:r>
-        <w:t xml:space="preserve"> </w:t>
+        <w:t xml:space="preserve"> . </w:t>
       </w:r>
     </w:p>
     <w:sectPr>
@@ -10620,6 +10734,36 @@
     <w:uiPriority w:val="99"/>
     <w:rsid w:val="008C41FB"/>
   </w:style>
+  <w:style w:type="paragraph" w:styleId="BalloonText">
+    <w:name w:val="Balloon Text"/>
+    <w:basedOn w:val="Normal"/>
+    <w:link w:val="BalloonTextChar"/>
+    <w:uiPriority w:val="99"/>
+    <w:semiHidden/>
+    <w:unhideWhenUsed/>
+    <w:rsid w:val="00CC14C3"/>
+    <w:pPr>
+      <w:spacing w:after="0" w:line="240" w:lineRule="auto"/>
+    </w:pPr>
+    <w:rPr>
+      <w:rFonts w:ascii="Times New Roman" w:hAnsi="Times New Roman" w:cs="Times New Roman"/>
+      <w:sz w:val="18"/>
+      <w:szCs w:val="18"/>
+    </w:rPr>
+  </w:style>
+  <w:style w:type="character" w:customStyle="1" w:styleId="BalloonTextChar">
+    <w:name w:val="Balloon Text Char"/>
+    <w:basedOn w:val="DefaultParagraphFont"/>
+    <w:link w:val="BalloonText"/>
+    <w:uiPriority w:val="99"/>
+    <w:semiHidden/>
+    <w:rsid w:val="00CC14C3"/>
+    <w:rPr>
+      <w:rFonts w:ascii="Times New Roman" w:hAnsi="Times New Roman" w:cs="Times New Roman"/>
+      <w:sz w:val="18"/>
+      <w:szCs w:val="18"/>
+    </w:rPr>
+  </w:style>
 </w:styles>
 </file>
 

</xml_diff>